<commit_message>
updated with read me v2
</commit_message>
<xml_diff>
--- a/ReadMe Sections.docx
+++ b/ReadMe Sections.docx
@@ -77,23 +77,6 @@
         </w:rPr>
         <w:br/>
       </w:r>
-    </w:p>
-    <w:p>
-      <w:pPr>
-        <w:rPr>
-          <w:rFonts w:ascii="Times New Roman" w:eastAsia="Times New Roman" w:hAnsi="Times New Roman" w:cs="Times New Roman"/>
-          <w:color w:val="000000"/>
-          <w:lang w:eastAsia="en-GB"/>
-        </w:rPr>
-      </w:pPr>
-      <w:r>
-        <w:rPr>
-          <w:rFonts w:ascii="Times New Roman" w:eastAsia="Times New Roman" w:hAnsi="Times New Roman" w:cs="Times New Roman"/>
-          <w:color w:val="000000"/>
-          <w:lang w:eastAsia="en-GB"/>
-        </w:rPr>
-        <w:br/>
-      </w:r>
       <w:r>
         <w:rPr>
           <w:rFonts w:ascii="Arial" w:eastAsia="Times New Roman" w:hAnsi="Arial" w:cs="Times New Roman"/>
@@ -120,14 +103,6 @@
         </w:rPr>
         <w:t xml:space="preserve"> and JavaScript. Using these we were assigned a brief of creating a grid-based game. I chose Minesweeper as it was presented as one of the most challenging options available. </w:t>
       </w:r>
-    </w:p>
-    <w:p>
-      <w:pPr>
-        <w:rPr>
-          <w:rFonts w:ascii="Times New Roman" w:eastAsia="Times New Roman" w:hAnsi="Times New Roman" w:cs="Times New Roman"/>
-          <w:lang w:eastAsia="en-GB"/>
-        </w:rPr>
-      </w:pPr>
       <w:r>
         <w:rPr>
           <w:rFonts w:ascii="Times New Roman" w:eastAsia="Times New Roman" w:hAnsi="Times New Roman" w:cs="Times New Roman"/>
@@ -187,9 +162,18 @@
       <w:pPr>
         <w:rPr>
           <w:rFonts w:ascii="Times New Roman" w:eastAsia="Times New Roman" w:hAnsi="Times New Roman" w:cs="Times New Roman"/>
-          <w:lang w:eastAsia="en-GB"/>
-        </w:rPr>
-      </w:pPr>
+          <w:color w:val="000000"/>
+          <w:lang w:eastAsia="en-GB"/>
+        </w:rPr>
+      </w:pPr>
+      <w:r>
+        <w:rPr>
+          <w:rFonts w:ascii="Times New Roman" w:eastAsia="Times New Roman" w:hAnsi="Times New Roman" w:cs="Times New Roman"/>
+          <w:color w:val="000000"/>
+          <w:lang w:eastAsia="en-GB"/>
+        </w:rPr>
+        <w:t>https://jrose117.github.io/project1/</w:t>
+      </w:r>
       <w:r>
         <w:rPr>
           <w:rFonts w:ascii="Times New Roman" w:eastAsia="Times New Roman" w:hAnsi="Times New Roman" w:cs="Times New Roman"/>
@@ -198,71 +182,24 @@
         </w:rPr>
         <w:br/>
       </w:r>
-    </w:p>
-    <w:p>
-      <w:pPr>
-        <w:rPr>
-          <w:rFonts w:ascii="Times New Roman" w:eastAsia="Times New Roman" w:hAnsi="Times New Roman" w:cs="Times New Roman"/>
-          <w:color w:val="000000"/>
-          <w:lang w:eastAsia="en-GB"/>
-        </w:rPr>
-      </w:pPr>
-      <w:r>
+      <w:r>
+        <w:rPr>
+          <w:rFonts w:ascii="Times New Roman" w:eastAsia="Times New Roman" w:hAnsi="Times New Roman" w:cs="Times New Roman"/>
+          <w:color w:val="000000"/>
+          <w:lang w:eastAsia="en-GB"/>
+        </w:rPr>
+        <w:br/>
+      </w:r>
+    </w:p>
+    <w:p>
+      <w:pPr>
         <w:rPr>
           <w:rFonts w:ascii="Arial" w:eastAsia="Times New Roman" w:hAnsi="Arial" w:cs="Times New Roman"/>
           <w:b/>
           <w:bCs/>
           <w:color w:val="000000"/>
-          <w:lang w:eastAsia="en-GB"/>
-        </w:rPr>
-        <w:t>Insert your Deployment link here:</w:t>
-      </w:r>
-    </w:p>
-    <w:p>
-      <w:pPr>
-        <w:rPr>
-          <w:rFonts w:ascii="Times New Roman" w:eastAsia="Times New Roman" w:hAnsi="Times New Roman" w:cs="Times New Roman"/>
-          <w:lang w:eastAsia="en-GB"/>
-        </w:rPr>
-      </w:pPr>
-      <w:r>
-        <w:rPr>
-          <w:rFonts w:ascii="Times New Roman" w:eastAsia="Times New Roman" w:hAnsi="Times New Roman" w:cs="Times New Roman"/>
-          <w:color w:val="000000"/>
-          <w:lang w:eastAsia="en-GB"/>
-        </w:rPr>
-        <w:br/>
-      </w:r>
-      <w:r>
-        <w:rPr>
-          <w:rFonts w:ascii="Times New Roman" w:eastAsia="Times New Roman" w:hAnsi="Times New Roman" w:cs="Times New Roman"/>
-          <w:color w:val="000000"/>
-          <w:lang w:eastAsia="en-GB"/>
-        </w:rPr>
-        <w:br/>
-      </w:r>
-      <w:r>
-        <w:rPr>
-          <w:rFonts w:ascii="Times New Roman" w:eastAsia="Times New Roman" w:hAnsi="Times New Roman" w:cs="Times New Roman"/>
-          <w:color w:val="000000"/>
-          <w:lang w:eastAsia="en-GB"/>
-        </w:rPr>
-        <w:br/>
-      </w:r>
-      <w:r>
-        <w:rPr>
-          <w:rFonts w:ascii="Times New Roman" w:eastAsia="Times New Roman" w:hAnsi="Times New Roman" w:cs="Times New Roman"/>
-          <w:color w:val="000000"/>
-          <w:lang w:eastAsia="en-GB"/>
-        </w:rPr>
-        <w:br/>
-      </w:r>
-    </w:p>
-    <w:p>
-      <w:pPr>
-        <w:rPr>
-          <w:rFonts w:ascii="Times New Roman" w:eastAsia="Times New Roman" w:hAnsi="Times New Roman" w:cs="Times New Roman"/>
-          <w:color w:val="000000"/>
+          <w:sz w:val="26"/>
+          <w:szCs w:val="26"/>
           <w:lang w:eastAsia="en-GB"/>
         </w:rPr>
       </w:pPr>
@@ -276,44 +213,37 @@
           <w:szCs w:val="26"/>
           <w:lang w:eastAsia="en-GB"/>
         </w:rPr>
-        <w:t>Getting Started/Code Installation</w:t>
-      </w:r>
-    </w:p>
-    <w:p>
-      <w:pPr>
-        <w:rPr>
-          <w:rFonts w:ascii="Times New Roman" w:eastAsia="Times New Roman" w:hAnsi="Times New Roman" w:cs="Times New Roman"/>
-          <w:lang w:eastAsia="en-GB"/>
-        </w:rPr>
-      </w:pPr>
-      <w:r>
-        <w:rPr>
-          <w:rFonts w:ascii="Times New Roman" w:eastAsia="Times New Roman" w:hAnsi="Times New Roman" w:cs="Times New Roman"/>
-          <w:color w:val="000000"/>
-          <w:lang w:eastAsia="en-GB"/>
-        </w:rPr>
-        <w:br/>
-      </w:r>
-    </w:p>
-    <w:p>
-      <w:pPr>
-        <w:rPr>
-          <w:rFonts w:ascii="Times New Roman" w:eastAsia="Times New Roman" w:hAnsi="Times New Roman" w:cs="Times New Roman"/>
-          <w:color w:val="000000"/>
-          <w:lang w:eastAsia="en-GB"/>
-        </w:rPr>
-      </w:pPr>
-      <w:r>
+        <w:t>Timeframe &amp; Working Team (Solo/Pair/Group)</w:t>
+      </w:r>
+    </w:p>
+    <w:p>
+      <w:pPr>
         <w:rPr>
           <w:rFonts w:ascii="Arial" w:eastAsia="Times New Roman" w:hAnsi="Arial" w:cs="Times New Roman"/>
           <w:b/>
           <w:bCs/>
-          <w:color w:val="FF0000"/>
-          <w:sz w:val="22"/>
-          <w:szCs w:val="22"/>
-          <w:lang w:eastAsia="en-GB"/>
-        </w:rPr>
-        <w:t>Instructions</w:t>
+          <w:color w:val="000000"/>
+          <w:sz w:val="26"/>
+          <w:szCs w:val="26"/>
+          <w:lang w:eastAsia="en-GB"/>
+        </w:rPr>
+      </w:pPr>
+    </w:p>
+    <w:p>
+      <w:pPr>
+        <w:rPr>
+          <w:rFonts w:ascii="Arial" w:eastAsia="Times New Roman" w:hAnsi="Arial" w:cs="Times New Roman"/>
+          <w:color w:val="000000"/>
+          <w:lang w:eastAsia="en-GB"/>
+        </w:rPr>
+      </w:pPr>
+      <w:r>
+        <w:rPr>
+          <w:rFonts w:ascii="Arial" w:eastAsia="Times New Roman" w:hAnsi="Arial" w:cs="Times New Roman"/>
+          <w:color w:val="000000"/>
+          <w:lang w:eastAsia="en-GB"/>
+        </w:rPr>
+        <w:t>Solo</w:t>
       </w:r>
     </w:p>
     <w:p>
@@ -331,46 +261,37 @@
         </w:rPr>
         <w:br/>
       </w:r>
-    </w:p>
-    <w:p>
-      <w:pPr>
-        <w:rPr>
-          <w:rFonts w:ascii="Times New Roman" w:eastAsia="Times New Roman" w:hAnsi="Times New Roman" w:cs="Times New Roman"/>
-          <w:color w:val="000000"/>
-          <w:lang w:eastAsia="en-GB"/>
-        </w:rPr>
-      </w:pPr>
+      <w:r>
+        <w:rPr>
+          <w:rFonts w:ascii="Times New Roman" w:eastAsia="Times New Roman" w:hAnsi="Times New Roman" w:cs="Times New Roman"/>
+          <w:color w:val="000000"/>
+          <w:lang w:eastAsia="en-GB"/>
+        </w:rPr>
+        <w:br/>
+      </w:r>
       <w:r>
         <w:rPr>
           <w:rFonts w:ascii="Arial" w:eastAsia="Times New Roman" w:hAnsi="Arial" w:cs="Times New Roman"/>
-          <w:i/>
-          <w:iCs/>
-          <w:color w:val="000000"/>
-          <w:lang w:eastAsia="en-GB"/>
-        </w:rPr>
-        <w:t xml:space="preserve">Explain how the reader accesses your code. Include a </w:t>
-      </w:r>
-      <w:proofErr w:type="gramStart"/>
+          <w:color w:val="000000"/>
+          <w:lang w:eastAsia="en-GB"/>
+        </w:rPr>
+        <w:t xml:space="preserve">I worked independently, and the project had a </w:t>
+      </w:r>
       <w:r>
         <w:rPr>
           <w:rFonts w:ascii="Arial" w:eastAsia="Times New Roman" w:hAnsi="Arial" w:cs="Times New Roman"/>
-          <w:i/>
-          <w:iCs/>
-          <w:color w:val="000000"/>
-          <w:lang w:eastAsia="en-GB"/>
-        </w:rPr>
-        <w:t>step by step</w:t>
-      </w:r>
-      <w:proofErr w:type="gramEnd"/>
+          <w:color w:val="000000"/>
+          <w:lang w:eastAsia="en-GB"/>
+        </w:rPr>
+        <w:t>one-week</w:t>
+      </w:r>
       <w:r>
         <w:rPr>
           <w:rFonts w:ascii="Arial" w:eastAsia="Times New Roman" w:hAnsi="Arial" w:cs="Times New Roman"/>
-          <w:i/>
-          <w:iCs/>
-          <w:color w:val="000000"/>
-          <w:lang w:eastAsia="en-GB"/>
-        </w:rPr>
-        <w:t xml:space="preserve"> approach.</w:t>
+          <w:color w:val="000000"/>
+          <w:lang w:eastAsia="en-GB"/>
+        </w:rPr>
+        <w:t xml:space="preserve"> deadline. </w:t>
       </w:r>
     </w:p>
     <w:p>
@@ -403,311 +324,94 @@
           <w:b/>
           <w:bCs/>
           <w:color w:val="000000"/>
-          <w:lang w:eastAsia="en-GB"/>
-        </w:rPr>
-        <w:t xml:space="preserve">Insert </w:t>
-      </w:r>
-      <w:proofErr w:type="spellStart"/>
+          <w:sz w:val="26"/>
+          <w:szCs w:val="26"/>
+          <w:lang w:eastAsia="en-GB"/>
+        </w:rPr>
+        <w:t>Technologies Used</w:t>
+      </w:r>
+    </w:p>
+    <w:p>
+      <w:pPr>
+        <w:rPr>
+          <w:rFonts w:ascii="Times New Roman" w:eastAsia="Times New Roman" w:hAnsi="Times New Roman" w:cs="Times New Roman"/>
+          <w:color w:val="000000"/>
+          <w:lang w:eastAsia="en-GB"/>
+        </w:rPr>
+      </w:pPr>
+    </w:p>
+    <w:p>
+      <w:pPr>
+        <w:rPr>
+          <w:rFonts w:ascii="Times New Roman" w:eastAsia="Times New Roman" w:hAnsi="Times New Roman" w:cs="Times New Roman"/>
+          <w:color w:val="000000"/>
+          <w:lang w:eastAsia="en-GB"/>
+        </w:rPr>
+      </w:pPr>
+      <w:r>
+        <w:rPr>
+          <w:rFonts w:ascii="Times New Roman" w:eastAsia="Times New Roman" w:hAnsi="Times New Roman" w:cs="Times New Roman"/>
+          <w:color w:val="000000"/>
+          <w:lang w:eastAsia="en-GB"/>
+        </w:rPr>
+        <w:t>JavaScript</w:t>
+      </w:r>
+    </w:p>
+    <w:p>
+      <w:pPr>
+        <w:rPr>
+          <w:rFonts w:ascii="Times New Roman" w:eastAsia="Times New Roman" w:hAnsi="Times New Roman" w:cs="Times New Roman"/>
+          <w:color w:val="000000"/>
+          <w:lang w:eastAsia="en-GB"/>
+        </w:rPr>
+      </w:pPr>
+      <w:r>
+        <w:rPr>
+          <w:rFonts w:ascii="Times New Roman" w:eastAsia="Times New Roman" w:hAnsi="Times New Roman" w:cs="Times New Roman"/>
+          <w:color w:val="000000"/>
+          <w:lang w:eastAsia="en-GB"/>
+        </w:rPr>
+        <w:t>HTML</w:t>
+      </w:r>
+    </w:p>
+    <w:p>
+      <w:pPr>
+        <w:rPr>
+          <w:rFonts w:ascii="Times New Roman" w:eastAsia="Times New Roman" w:hAnsi="Times New Roman" w:cs="Times New Roman"/>
+          <w:lang w:eastAsia="en-GB"/>
+        </w:rPr>
+      </w:pPr>
+      <w:r>
+        <w:rPr>
+          <w:rFonts w:ascii="Times New Roman" w:eastAsia="Times New Roman" w:hAnsi="Times New Roman" w:cs="Times New Roman"/>
+          <w:color w:val="000000"/>
+          <w:lang w:eastAsia="en-GB"/>
+        </w:rPr>
+        <w:t>CSS</w:t>
+      </w:r>
+      <w:r>
+        <w:rPr>
+          <w:rFonts w:ascii="Times New Roman" w:eastAsia="Times New Roman" w:hAnsi="Times New Roman" w:cs="Times New Roman"/>
+          <w:color w:val="000000"/>
+          <w:lang w:eastAsia="en-GB"/>
+        </w:rPr>
+        <w:br/>
+      </w:r>
+    </w:p>
+    <w:p>
+      <w:pPr>
+        <w:rPr>
+          <w:rFonts w:ascii="Times New Roman" w:eastAsia="Times New Roman" w:hAnsi="Times New Roman" w:cs="Times New Roman"/>
+          <w:color w:val="000000"/>
+          <w:lang w:eastAsia="en-GB"/>
+        </w:rPr>
+      </w:pPr>
       <w:r>
         <w:rPr>
           <w:rFonts w:ascii="Arial" w:eastAsia="Times New Roman" w:hAnsi="Arial" w:cs="Times New Roman"/>
           <w:b/>
           <w:bCs/>
           <w:color w:val="000000"/>
-          <w:lang w:eastAsia="en-GB"/>
-        </w:rPr>
-        <w:t>your</w:t>
-      </w:r>
-      <w:proofErr w:type="spellEnd"/>
-      <w:r>
-        <w:rPr>
-          <w:rFonts w:ascii="Arial" w:eastAsia="Times New Roman" w:hAnsi="Arial" w:cs="Times New Roman"/>
-          <w:b/>
-          <w:bCs/>
-          <w:color w:val="000000"/>
-          <w:lang w:eastAsia="en-GB"/>
-        </w:rPr>
-        <w:t xml:space="preserve"> Getting Started/Code Installation here:</w:t>
-      </w:r>
-    </w:p>
-    <w:p>
-      <w:pPr>
-        <w:rPr>
-          <w:rFonts w:ascii="Times New Roman" w:eastAsia="Times New Roman" w:hAnsi="Times New Roman" w:cs="Times New Roman"/>
-          <w:lang w:eastAsia="en-GB"/>
-        </w:rPr>
-      </w:pPr>
-      <w:r>
-        <w:rPr>
-          <w:rFonts w:ascii="Times New Roman" w:eastAsia="Times New Roman" w:hAnsi="Times New Roman" w:cs="Times New Roman"/>
-          <w:color w:val="000000"/>
-          <w:lang w:eastAsia="en-GB"/>
-        </w:rPr>
-        <w:br/>
-      </w:r>
-      <w:r>
-        <w:rPr>
-          <w:rFonts w:ascii="Times New Roman" w:eastAsia="Times New Roman" w:hAnsi="Times New Roman" w:cs="Times New Roman"/>
-          <w:color w:val="000000"/>
-          <w:lang w:eastAsia="en-GB"/>
-        </w:rPr>
-        <w:br/>
-      </w:r>
-      <w:r>
-        <w:rPr>
-          <w:rFonts w:ascii="Times New Roman" w:eastAsia="Times New Roman" w:hAnsi="Times New Roman" w:cs="Times New Roman"/>
-          <w:color w:val="000000"/>
-          <w:lang w:eastAsia="en-GB"/>
-        </w:rPr>
-        <w:br/>
-      </w:r>
-      <w:r>
-        <w:rPr>
-          <w:rFonts w:ascii="Times New Roman" w:eastAsia="Times New Roman" w:hAnsi="Times New Roman" w:cs="Times New Roman"/>
-          <w:color w:val="000000"/>
-          <w:lang w:eastAsia="en-GB"/>
-        </w:rPr>
-        <w:br/>
-      </w:r>
-      <w:r>
-        <w:rPr>
-          <w:rFonts w:ascii="Times New Roman" w:eastAsia="Times New Roman" w:hAnsi="Times New Roman" w:cs="Times New Roman"/>
-          <w:color w:val="000000"/>
-          <w:lang w:eastAsia="en-GB"/>
-        </w:rPr>
-        <w:br/>
-      </w:r>
-    </w:p>
-    <w:p>
-      <w:pPr>
-        <w:rPr>
-          <w:rFonts w:ascii="Arial" w:eastAsia="Times New Roman" w:hAnsi="Arial" w:cs="Times New Roman"/>
-          <w:b/>
-          <w:bCs/>
-          <w:color w:val="000000"/>
-          <w:sz w:val="26"/>
-          <w:szCs w:val="26"/>
-          <w:lang w:eastAsia="en-GB"/>
-        </w:rPr>
-      </w:pPr>
-      <w:r>
-        <w:rPr>
-          <w:rFonts w:ascii="Arial" w:eastAsia="Times New Roman" w:hAnsi="Arial" w:cs="Times New Roman"/>
-          <w:b/>
-          <w:bCs/>
-          <w:color w:val="000000"/>
-          <w:sz w:val="26"/>
-          <w:szCs w:val="26"/>
-          <w:lang w:eastAsia="en-GB"/>
-        </w:rPr>
-        <w:t>Timeframe &amp; Working Team (Solo/Pair/Group)</w:t>
-      </w:r>
-    </w:p>
-    <w:p>
-      <w:pPr>
-        <w:rPr>
-          <w:rFonts w:ascii="Arial" w:eastAsia="Times New Roman" w:hAnsi="Arial" w:cs="Times New Roman"/>
-          <w:b/>
-          <w:bCs/>
-          <w:color w:val="000000"/>
-          <w:sz w:val="26"/>
-          <w:szCs w:val="26"/>
-          <w:lang w:eastAsia="en-GB"/>
-        </w:rPr>
-      </w:pPr>
-    </w:p>
-    <w:p>
-      <w:pPr>
-        <w:rPr>
-          <w:rFonts w:ascii="Arial" w:eastAsia="Times New Roman" w:hAnsi="Arial" w:cs="Times New Roman"/>
-          <w:color w:val="000000"/>
-          <w:lang w:eastAsia="en-GB"/>
-        </w:rPr>
-      </w:pPr>
-      <w:r>
-        <w:rPr>
-          <w:rFonts w:ascii="Arial" w:eastAsia="Times New Roman" w:hAnsi="Arial" w:cs="Times New Roman"/>
-          <w:color w:val="000000"/>
-          <w:lang w:eastAsia="en-GB"/>
-        </w:rPr>
-        <w:t>Solo</w:t>
-      </w:r>
-    </w:p>
-    <w:p>
-      <w:pPr>
-        <w:rPr>
-          <w:rFonts w:ascii="Times New Roman" w:eastAsia="Times New Roman" w:hAnsi="Times New Roman" w:cs="Times New Roman"/>
-          <w:lang w:eastAsia="en-GB"/>
-        </w:rPr>
-      </w:pPr>
-      <w:r>
-        <w:rPr>
-          <w:rFonts w:ascii="Times New Roman" w:eastAsia="Times New Roman" w:hAnsi="Times New Roman" w:cs="Times New Roman"/>
-          <w:color w:val="000000"/>
-          <w:lang w:eastAsia="en-GB"/>
-        </w:rPr>
-        <w:br/>
-      </w:r>
-      <w:r>
-        <w:rPr>
-          <w:rFonts w:ascii="Times New Roman" w:eastAsia="Times New Roman" w:hAnsi="Times New Roman" w:cs="Times New Roman"/>
-          <w:color w:val="000000"/>
-          <w:lang w:eastAsia="en-GB"/>
-        </w:rPr>
-        <w:br/>
-      </w:r>
-      <w:r>
-        <w:rPr>
-          <w:rFonts w:ascii="Arial" w:eastAsia="Times New Roman" w:hAnsi="Arial" w:cs="Times New Roman"/>
-          <w:color w:val="000000"/>
-          <w:lang w:eastAsia="en-GB"/>
-        </w:rPr>
-        <w:t xml:space="preserve">I worked independently, and the project had a </w:t>
-      </w:r>
-      <w:r>
-        <w:rPr>
-          <w:rFonts w:ascii="Arial" w:eastAsia="Times New Roman" w:hAnsi="Arial" w:cs="Times New Roman"/>
-          <w:color w:val="000000"/>
-          <w:lang w:eastAsia="en-GB"/>
-        </w:rPr>
-        <w:t>one-week</w:t>
-      </w:r>
-      <w:r>
-        <w:rPr>
-          <w:rFonts w:ascii="Arial" w:eastAsia="Times New Roman" w:hAnsi="Arial" w:cs="Times New Roman"/>
-          <w:color w:val="000000"/>
-          <w:lang w:eastAsia="en-GB"/>
-        </w:rPr>
-        <w:t xml:space="preserve"> deadline. </w:t>
-      </w:r>
-    </w:p>
-    <w:p>
-      <w:pPr>
-        <w:rPr>
-          <w:rFonts w:ascii="Times New Roman" w:eastAsia="Times New Roman" w:hAnsi="Times New Roman" w:cs="Times New Roman"/>
-          <w:lang w:eastAsia="en-GB"/>
-        </w:rPr>
-      </w:pPr>
-      <w:r>
-        <w:rPr>
-          <w:rFonts w:ascii="Times New Roman" w:eastAsia="Times New Roman" w:hAnsi="Times New Roman" w:cs="Times New Roman"/>
-          <w:color w:val="000000"/>
-          <w:lang w:eastAsia="en-GB"/>
-        </w:rPr>
-        <w:lastRenderedPageBreak/>
-        <w:br/>
-      </w:r>
-    </w:p>
-    <w:p>
-      <w:pPr>
-        <w:rPr>
-          <w:rFonts w:ascii="Times New Roman" w:eastAsia="Times New Roman" w:hAnsi="Times New Roman" w:cs="Times New Roman"/>
-          <w:color w:val="000000"/>
-          <w:lang w:eastAsia="en-GB"/>
-        </w:rPr>
-      </w:pPr>
-      <w:r>
-        <w:rPr>
-          <w:rFonts w:ascii="Arial" w:eastAsia="Times New Roman" w:hAnsi="Arial" w:cs="Times New Roman"/>
-          <w:b/>
-          <w:bCs/>
-          <w:color w:val="000000"/>
-          <w:sz w:val="26"/>
-          <w:szCs w:val="26"/>
-          <w:lang w:eastAsia="en-GB"/>
-        </w:rPr>
-        <w:t>Technologies Used</w:t>
-      </w:r>
-    </w:p>
-    <w:p>
-      <w:pPr>
-        <w:rPr>
-          <w:rFonts w:ascii="Times New Roman" w:eastAsia="Times New Roman" w:hAnsi="Times New Roman" w:cs="Times New Roman"/>
-          <w:color w:val="000000"/>
-          <w:lang w:eastAsia="en-GB"/>
-        </w:rPr>
-      </w:pPr>
-      <w:r>
-        <w:rPr>
-          <w:rFonts w:ascii="Times New Roman" w:eastAsia="Times New Roman" w:hAnsi="Times New Roman" w:cs="Times New Roman"/>
-          <w:color w:val="000000"/>
-          <w:lang w:eastAsia="en-GB"/>
-        </w:rPr>
-        <w:br/>
-      </w:r>
-    </w:p>
-    <w:p>
-      <w:pPr>
-        <w:rPr>
-          <w:rFonts w:ascii="Times New Roman" w:eastAsia="Times New Roman" w:hAnsi="Times New Roman" w:cs="Times New Roman"/>
-          <w:color w:val="000000"/>
-          <w:lang w:eastAsia="en-GB"/>
-        </w:rPr>
-      </w:pPr>
-      <w:r>
-        <w:rPr>
-          <w:rFonts w:ascii="Times New Roman" w:eastAsia="Times New Roman" w:hAnsi="Times New Roman" w:cs="Times New Roman"/>
-          <w:color w:val="000000"/>
-          <w:lang w:eastAsia="en-GB"/>
-        </w:rPr>
-        <w:t>JavaScript</w:t>
-      </w:r>
-    </w:p>
-    <w:p>
-      <w:pPr>
-        <w:rPr>
-          <w:rFonts w:ascii="Times New Roman" w:eastAsia="Times New Roman" w:hAnsi="Times New Roman" w:cs="Times New Roman"/>
-          <w:color w:val="000000"/>
-          <w:lang w:eastAsia="en-GB"/>
-        </w:rPr>
-      </w:pPr>
-      <w:r>
-        <w:rPr>
-          <w:rFonts w:ascii="Times New Roman" w:eastAsia="Times New Roman" w:hAnsi="Times New Roman" w:cs="Times New Roman"/>
-          <w:color w:val="000000"/>
-          <w:lang w:eastAsia="en-GB"/>
-        </w:rPr>
-        <w:t>HTML</w:t>
-      </w:r>
-    </w:p>
-    <w:p>
-      <w:pPr>
-        <w:rPr>
-          <w:rFonts w:ascii="Times New Roman" w:eastAsia="Times New Roman" w:hAnsi="Times New Roman" w:cs="Times New Roman"/>
-          <w:lang w:eastAsia="en-GB"/>
-        </w:rPr>
-      </w:pPr>
-      <w:r>
-        <w:rPr>
-          <w:rFonts w:ascii="Times New Roman" w:eastAsia="Times New Roman" w:hAnsi="Times New Roman" w:cs="Times New Roman"/>
-          <w:color w:val="000000"/>
-          <w:lang w:eastAsia="en-GB"/>
-        </w:rPr>
-        <w:t>CSS</w:t>
-      </w:r>
-      <w:r>
-        <w:rPr>
-          <w:rFonts w:ascii="Times New Roman" w:eastAsia="Times New Roman" w:hAnsi="Times New Roman" w:cs="Times New Roman"/>
-          <w:color w:val="000000"/>
-          <w:lang w:eastAsia="en-GB"/>
-        </w:rPr>
-        <w:br/>
-      </w:r>
-    </w:p>
-    <w:p>
-      <w:pPr>
-        <w:rPr>
-          <w:rFonts w:ascii="Times New Roman" w:eastAsia="Times New Roman" w:hAnsi="Times New Roman" w:cs="Times New Roman"/>
-          <w:color w:val="000000"/>
-          <w:lang w:eastAsia="en-GB"/>
-        </w:rPr>
-      </w:pPr>
-      <w:r>
-        <w:rPr>
-          <w:rFonts w:ascii="Arial" w:eastAsia="Times New Roman" w:hAnsi="Arial" w:cs="Times New Roman"/>
-          <w:b/>
-          <w:bCs/>
-          <w:color w:val="000000"/>
           <w:sz w:val="28"/>
           <w:szCs w:val="28"/>
           <w:lang w:eastAsia="en-GB"/>
@@ -719,682 +423,6 @@
       <w:pPr>
         <w:rPr>
           <w:rFonts w:ascii="Times New Roman" w:eastAsia="Times New Roman" w:hAnsi="Times New Roman" w:cs="Times New Roman"/>
-          <w:color w:val="000000"/>
-          <w:lang w:eastAsia="en-GB"/>
-        </w:rPr>
-      </w:pPr>
-      <w:r>
-        <w:rPr>
-          <w:rFonts w:ascii="Arial" w:eastAsia="Times New Roman" w:hAnsi="Arial" w:cs="Times New Roman"/>
-          <w:b/>
-          <w:bCs/>
-          <w:color w:val="FF0000"/>
-          <w:sz w:val="22"/>
-          <w:szCs w:val="22"/>
-          <w:lang w:eastAsia="en-GB"/>
-        </w:rPr>
-        <w:t>Instructions</w:t>
-      </w:r>
-    </w:p>
-    <w:p>
-      <w:pPr>
-        <w:rPr>
-          <w:rFonts w:ascii="Times New Roman" w:eastAsia="Times New Roman" w:hAnsi="Times New Roman" w:cs="Times New Roman"/>
-          <w:lang w:eastAsia="en-GB"/>
-        </w:rPr>
-      </w:pPr>
-    </w:p>
-    <w:p>
-      <w:pPr>
-        <w:rPr>
-          <w:rFonts w:ascii="Times New Roman" w:eastAsia="Times New Roman" w:hAnsi="Times New Roman" w:cs="Times New Roman"/>
-          <w:color w:val="000000"/>
-          <w:lang w:eastAsia="en-GB"/>
-        </w:rPr>
-      </w:pPr>
-      <w:r>
-        <w:rPr>
-          <w:rFonts w:ascii="Arial" w:eastAsia="Times New Roman" w:hAnsi="Arial" w:cs="Times New Roman"/>
-          <w:b/>
-          <w:bCs/>
-          <w:color w:val="000000"/>
-          <w:lang w:eastAsia="en-GB"/>
-        </w:rPr>
-        <w:t>Insert your Brief here:</w:t>
-      </w:r>
-    </w:p>
-    <w:p>
-      <w:pPr>
-        <w:rPr>
-          <w:rFonts w:ascii="Times New Roman" w:eastAsia="Times New Roman" w:hAnsi="Times New Roman" w:cs="Times New Roman"/>
-          <w:lang w:eastAsia="en-GB"/>
-        </w:rPr>
-      </w:pPr>
-      <w:r>
-        <w:rPr>
-          <w:rFonts w:ascii="Times New Roman" w:eastAsia="Times New Roman" w:hAnsi="Times New Roman" w:cs="Times New Roman"/>
-          <w:color w:val="000000"/>
-          <w:lang w:eastAsia="en-GB"/>
-        </w:rPr>
-        <w:br/>
-      </w:r>
-      <w:r>
-        <w:rPr>
-          <w:rFonts w:ascii="Times New Roman" w:eastAsia="Times New Roman" w:hAnsi="Times New Roman" w:cs="Times New Roman"/>
-          <w:color w:val="000000"/>
-          <w:lang w:eastAsia="en-GB"/>
-        </w:rPr>
-        <w:br/>
-      </w:r>
-    </w:p>
-    <w:p>
-      <w:pPr>
-        <w:rPr>
-          <w:rFonts w:ascii="Times New Roman" w:eastAsia="Times New Roman" w:hAnsi="Times New Roman" w:cs="Times New Roman"/>
-          <w:color w:val="000000"/>
-          <w:lang w:eastAsia="en-GB"/>
-        </w:rPr>
-      </w:pPr>
-      <w:r>
-        <w:rPr>
-          <w:rFonts w:ascii="Arial" w:eastAsia="Times New Roman" w:hAnsi="Arial" w:cs="Times New Roman"/>
-          <w:b/>
-          <w:bCs/>
-          <w:color w:val="000000"/>
-          <w:sz w:val="28"/>
-          <w:szCs w:val="28"/>
-          <w:lang w:eastAsia="en-GB"/>
-        </w:rPr>
-        <w:t>Planning</w:t>
-      </w:r>
-    </w:p>
-    <w:p>
-      <w:pPr>
-        <w:rPr>
-          <w:rFonts w:ascii="Times New Roman" w:eastAsia="Times New Roman" w:hAnsi="Times New Roman" w:cs="Times New Roman"/>
-          <w:lang w:eastAsia="en-GB"/>
-        </w:rPr>
-      </w:pPr>
-      <w:r>
-        <w:rPr>
-          <w:rFonts w:ascii="Times New Roman" w:eastAsia="Times New Roman" w:hAnsi="Times New Roman" w:cs="Times New Roman"/>
-          <w:color w:val="000000"/>
-          <w:lang w:eastAsia="en-GB"/>
-        </w:rPr>
-        <w:br/>
-      </w:r>
-    </w:p>
-    <w:p>
-      <w:pPr>
-        <w:rPr>
-          <w:rFonts w:ascii="Times New Roman" w:eastAsia="Times New Roman" w:hAnsi="Times New Roman" w:cs="Times New Roman"/>
-          <w:color w:val="000000"/>
-          <w:lang w:eastAsia="en-GB"/>
-        </w:rPr>
-      </w:pPr>
-      <w:r>
-        <w:rPr>
-          <w:rFonts w:ascii="Arial" w:eastAsia="Times New Roman" w:hAnsi="Arial" w:cs="Times New Roman"/>
-          <w:b/>
-          <w:bCs/>
-          <w:color w:val="FF0000"/>
-          <w:sz w:val="22"/>
-          <w:szCs w:val="22"/>
-          <w:lang w:eastAsia="en-GB"/>
-        </w:rPr>
-        <w:t>Instructions</w:t>
-      </w:r>
-    </w:p>
-    <w:p>
-      <w:pPr>
-        <w:rPr>
-          <w:rFonts w:ascii="Times New Roman" w:eastAsia="Times New Roman" w:hAnsi="Times New Roman" w:cs="Times New Roman"/>
-          <w:color w:val="000000"/>
-          <w:lang w:eastAsia="en-GB"/>
-        </w:rPr>
-      </w:pPr>
-      <w:r>
-        <w:rPr>
-          <w:rFonts w:ascii="Times New Roman" w:eastAsia="Times New Roman" w:hAnsi="Times New Roman" w:cs="Times New Roman"/>
-          <w:color w:val="000000"/>
-          <w:lang w:eastAsia="en-GB"/>
-        </w:rPr>
-        <w:br/>
-      </w:r>
-      <w:r>
-        <w:rPr>
-          <w:rFonts w:ascii="Times New Roman" w:eastAsia="Times New Roman" w:hAnsi="Times New Roman" w:cs="Times New Roman"/>
-          <w:color w:val="000000"/>
-          <w:lang w:eastAsia="en-GB"/>
-        </w:rPr>
-        <w:t xml:space="preserve">The big challenge with this project would be </w:t>
-      </w:r>
-      <w:r>
-        <w:rPr>
-          <w:rFonts w:ascii="Times New Roman" w:eastAsia="Times New Roman" w:hAnsi="Times New Roman" w:cs="Times New Roman"/>
-          <w:color w:val="000000"/>
-          <w:lang w:eastAsia="en-GB"/>
-        </w:rPr>
-        <w:t>how to manage</w:t>
-      </w:r>
-      <w:r>
-        <w:rPr>
-          <w:rFonts w:ascii="Times New Roman" w:eastAsia="Times New Roman" w:hAnsi="Times New Roman" w:cs="Times New Roman"/>
-          <w:color w:val="000000"/>
-          <w:lang w:eastAsia="en-GB"/>
-        </w:rPr>
-        <w:t xml:space="preserve"> tiles surrounding</w:t>
-      </w:r>
-      <w:r>
-        <w:rPr>
-          <w:rFonts w:ascii="Times New Roman" w:eastAsia="Times New Roman" w:hAnsi="Times New Roman" w:cs="Times New Roman"/>
-          <w:color w:val="000000"/>
-          <w:lang w:eastAsia="en-GB"/>
-        </w:rPr>
-        <w:t xml:space="preserve"> ‘zero’ tiles</w:t>
-      </w:r>
-      <w:r>
-        <w:rPr>
-          <w:rFonts w:ascii="Times New Roman" w:eastAsia="Times New Roman" w:hAnsi="Times New Roman" w:cs="Times New Roman"/>
-          <w:color w:val="000000"/>
-          <w:lang w:eastAsia="en-GB"/>
-        </w:rPr>
-        <w:t xml:space="preserve">. I was aware of the potential problems that could </w:t>
-      </w:r>
-      <w:r>
-        <w:rPr>
-          <w:rFonts w:ascii="Times New Roman" w:eastAsia="Times New Roman" w:hAnsi="Times New Roman" w:cs="Times New Roman"/>
-          <w:color w:val="000000"/>
-          <w:lang w:eastAsia="en-GB"/>
-        </w:rPr>
-        <w:t>occur</w:t>
-      </w:r>
-      <w:r>
-        <w:rPr>
-          <w:rFonts w:ascii="Times New Roman" w:eastAsia="Times New Roman" w:hAnsi="Times New Roman" w:cs="Times New Roman"/>
-          <w:color w:val="000000"/>
-          <w:lang w:eastAsia="en-GB"/>
-        </w:rPr>
-        <w:t xml:space="preserve"> especially </w:t>
-      </w:r>
-      <w:r>
-        <w:rPr>
-          <w:rFonts w:ascii="Times New Roman" w:eastAsia="Times New Roman" w:hAnsi="Times New Roman" w:cs="Times New Roman"/>
-          <w:color w:val="000000"/>
-          <w:lang w:eastAsia="en-GB"/>
-        </w:rPr>
-        <w:t>when it came to</w:t>
-      </w:r>
-      <w:r>
-        <w:rPr>
-          <w:rFonts w:ascii="Times New Roman" w:eastAsia="Times New Roman" w:hAnsi="Times New Roman" w:cs="Times New Roman"/>
-          <w:color w:val="000000"/>
-          <w:lang w:eastAsia="en-GB"/>
-        </w:rPr>
-        <w:t xml:space="preserve"> infinite loops between two </w:t>
-      </w:r>
-      <w:r>
-        <w:rPr>
-          <w:rFonts w:ascii="Times New Roman" w:eastAsia="Times New Roman" w:hAnsi="Times New Roman" w:cs="Times New Roman"/>
-          <w:color w:val="000000"/>
-          <w:lang w:eastAsia="en-GB"/>
-        </w:rPr>
-        <w:t>‘</w:t>
-      </w:r>
-      <w:r>
-        <w:rPr>
-          <w:rFonts w:ascii="Times New Roman" w:eastAsia="Times New Roman" w:hAnsi="Times New Roman" w:cs="Times New Roman"/>
-          <w:color w:val="000000"/>
-          <w:lang w:eastAsia="en-GB"/>
-        </w:rPr>
-        <w:t>zero</w:t>
-      </w:r>
-      <w:r>
-        <w:rPr>
-          <w:rFonts w:ascii="Times New Roman" w:eastAsia="Times New Roman" w:hAnsi="Times New Roman" w:cs="Times New Roman"/>
-          <w:color w:val="000000"/>
-          <w:lang w:eastAsia="en-GB"/>
-        </w:rPr>
-        <w:t>’</w:t>
-      </w:r>
-      <w:r>
-        <w:rPr>
-          <w:rFonts w:ascii="Times New Roman" w:eastAsia="Times New Roman" w:hAnsi="Times New Roman" w:cs="Times New Roman"/>
-          <w:color w:val="000000"/>
-          <w:lang w:eastAsia="en-GB"/>
-        </w:rPr>
-        <w:t xml:space="preserve"> tiles next to each other. I decided to streamline my planning focussing only the big parts of the game as if this didn’t work nothing else would. Once I had created an MVP which would manage the ‘zero’ tiles I would then plan how to add extra features</w:t>
-      </w:r>
-      <w:r>
-        <w:rPr>
-          <w:rFonts w:ascii="Times New Roman" w:eastAsia="Times New Roman" w:hAnsi="Times New Roman" w:cs="Times New Roman"/>
-          <w:color w:val="000000"/>
-          <w:lang w:eastAsia="en-GB"/>
-        </w:rPr>
-        <w:t xml:space="preserve">. </w:t>
-      </w:r>
-    </w:p>
-    <w:p>
-      <w:pPr>
-        <w:rPr>
-          <w:rFonts w:ascii="Times New Roman" w:eastAsia="Times New Roman" w:hAnsi="Times New Roman" w:cs="Times New Roman"/>
-          <w:color w:val="000000"/>
-          <w:lang w:eastAsia="en-GB"/>
-        </w:rPr>
-      </w:pPr>
-    </w:p>
-    <w:p>
-      <w:pPr>
-        <w:rPr>
-          <w:rFonts w:ascii="Times New Roman" w:eastAsia="Times New Roman" w:hAnsi="Times New Roman" w:cs="Times New Roman"/>
-          <w:color w:val="000000"/>
-          <w:lang w:eastAsia="en-GB"/>
-        </w:rPr>
-      </w:pPr>
-      <w:r>
-        <w:rPr>
-          <w:rFonts w:ascii="Times New Roman" w:eastAsia="Times New Roman" w:hAnsi="Times New Roman" w:cs="Times New Roman"/>
-          <w:color w:val="000000"/>
-          <w:lang w:eastAsia="en-GB"/>
-        </w:rPr>
-        <w:t xml:space="preserve">My initial plan to make an MVP was to -&gt; </w:t>
-      </w:r>
-    </w:p>
-    <w:p>
-      <w:pPr>
-        <w:rPr>
-          <w:rFonts w:ascii="Times New Roman" w:eastAsia="Times New Roman" w:hAnsi="Times New Roman" w:cs="Times New Roman"/>
-          <w:color w:val="000000"/>
-          <w:lang w:eastAsia="en-GB"/>
-        </w:rPr>
-      </w:pPr>
-    </w:p>
-    <w:p>
-      <w:pPr>
-        <w:pStyle w:val="ListParagraph"/>
-        <w:numPr>
-          <w:ilvl w:val="0"/>
-          <w:numId w:val="5"/>
-        </w:numPr>
-        <w:rPr>
-          <w:rFonts w:ascii="Times New Roman" w:eastAsia="Times New Roman" w:hAnsi="Times New Roman" w:cs="Times New Roman"/>
-          <w:lang w:eastAsia="en-GB"/>
-        </w:rPr>
-      </w:pPr>
-      <w:r>
-        <w:rPr>
-          <w:rFonts w:ascii="Times New Roman" w:eastAsia="Times New Roman" w:hAnsi="Times New Roman" w:cs="Times New Roman"/>
-          <w:color w:val="000000"/>
-          <w:lang w:eastAsia="en-GB"/>
-        </w:rPr>
-        <w:t>Create a grid made up of cells</w:t>
-      </w:r>
-    </w:p>
-    <w:p>
-      <w:pPr>
-        <w:pStyle w:val="ListParagraph"/>
-        <w:numPr>
-          <w:ilvl w:val="0"/>
-          <w:numId w:val="5"/>
-        </w:numPr>
-        <w:rPr>
-          <w:rFonts w:ascii="Times New Roman" w:eastAsia="Times New Roman" w:hAnsi="Times New Roman" w:cs="Times New Roman"/>
-          <w:lang w:eastAsia="en-GB"/>
-        </w:rPr>
-      </w:pPr>
-      <w:r>
-        <w:rPr>
-          <w:rFonts w:ascii="Times New Roman" w:eastAsia="Times New Roman" w:hAnsi="Times New Roman" w:cs="Times New Roman"/>
-          <w:color w:val="000000"/>
-          <w:lang w:eastAsia="en-GB"/>
-        </w:rPr>
-        <w:t>Add values to each cell</w:t>
-      </w:r>
-    </w:p>
-    <w:p>
-      <w:pPr>
-        <w:pStyle w:val="ListParagraph"/>
-        <w:numPr>
-          <w:ilvl w:val="0"/>
-          <w:numId w:val="5"/>
-        </w:numPr>
-        <w:rPr>
-          <w:rFonts w:ascii="Times New Roman" w:eastAsia="Times New Roman" w:hAnsi="Times New Roman" w:cs="Times New Roman"/>
-          <w:lang w:eastAsia="en-GB"/>
-        </w:rPr>
-      </w:pPr>
-      <w:r>
-        <w:rPr>
-          <w:rFonts w:ascii="Times New Roman" w:eastAsia="Times New Roman" w:hAnsi="Times New Roman" w:cs="Times New Roman"/>
-          <w:color w:val="000000"/>
-          <w:lang w:eastAsia="en-GB"/>
-        </w:rPr>
-        <w:t xml:space="preserve">Randomly assign </w:t>
-      </w:r>
-      <w:r>
-        <w:rPr>
-          <w:rFonts w:ascii="Times New Roman" w:eastAsia="Times New Roman" w:hAnsi="Times New Roman" w:cs="Times New Roman"/>
-          <w:color w:val="000000"/>
-          <w:lang w:eastAsia="en-GB"/>
-        </w:rPr>
-        <w:t>mines</w:t>
-      </w:r>
-    </w:p>
-    <w:p>
-      <w:pPr>
-        <w:pStyle w:val="ListParagraph"/>
-        <w:numPr>
-          <w:ilvl w:val="0"/>
-          <w:numId w:val="5"/>
-        </w:numPr>
-        <w:rPr>
-          <w:rFonts w:ascii="Times New Roman" w:eastAsia="Times New Roman" w:hAnsi="Times New Roman" w:cs="Times New Roman"/>
-          <w:lang w:eastAsia="en-GB"/>
-        </w:rPr>
-      </w:pPr>
-      <w:r>
-        <w:rPr>
-          <w:rFonts w:ascii="Times New Roman" w:eastAsia="Times New Roman" w:hAnsi="Times New Roman" w:cs="Times New Roman"/>
-          <w:color w:val="000000"/>
-          <w:lang w:eastAsia="en-GB"/>
-        </w:rPr>
-        <w:t>Create a function to count the number of mines around each cell (count value)</w:t>
-      </w:r>
-    </w:p>
-    <w:p>
-      <w:pPr>
-        <w:pStyle w:val="ListParagraph"/>
-        <w:numPr>
-          <w:ilvl w:val="0"/>
-          <w:numId w:val="5"/>
-        </w:numPr>
-        <w:rPr>
-          <w:rFonts w:ascii="Times New Roman" w:eastAsia="Times New Roman" w:hAnsi="Times New Roman" w:cs="Times New Roman"/>
-          <w:lang w:eastAsia="en-GB"/>
-        </w:rPr>
-      </w:pPr>
-      <w:r>
-        <w:rPr>
-          <w:rFonts w:ascii="Times New Roman" w:eastAsia="Times New Roman" w:hAnsi="Times New Roman" w:cs="Times New Roman"/>
-          <w:color w:val="000000"/>
-          <w:lang w:eastAsia="en-GB"/>
-        </w:rPr>
-        <w:t>Add a ‘lose’ function if a mine is clicked</w:t>
-      </w:r>
-    </w:p>
-    <w:p>
-      <w:pPr>
-        <w:rPr>
-          <w:rFonts w:ascii="Times New Roman" w:eastAsia="Times New Roman" w:hAnsi="Times New Roman" w:cs="Times New Roman"/>
-          <w:lang w:eastAsia="en-GB"/>
-        </w:rPr>
-      </w:pPr>
-    </w:p>
-    <w:p>
-      <w:pPr>
-        <w:rPr>
-          <w:rFonts w:ascii="Times New Roman" w:eastAsia="Times New Roman" w:hAnsi="Times New Roman" w:cs="Times New Roman"/>
-          <w:lang w:eastAsia="en-GB"/>
-        </w:rPr>
-      </w:pPr>
-      <w:r>
-        <w:rPr>
-          <w:rFonts w:ascii="Times New Roman" w:eastAsia="Times New Roman" w:hAnsi="Times New Roman" w:cs="Times New Roman"/>
-          <w:lang w:eastAsia="en-GB"/>
-        </w:rPr>
-        <w:t xml:space="preserve">My first idea was to find the count value of every cell as the game </w:t>
-      </w:r>
-      <w:r>
-        <w:rPr>
-          <w:rFonts w:ascii="Times New Roman" w:eastAsia="Times New Roman" w:hAnsi="Times New Roman" w:cs="Times New Roman"/>
-          <w:lang w:eastAsia="en-GB"/>
-        </w:rPr>
-        <w:t>loads</w:t>
-      </w:r>
-      <w:r>
-        <w:rPr>
-          <w:rFonts w:ascii="Times New Roman" w:eastAsia="Times New Roman" w:hAnsi="Times New Roman" w:cs="Times New Roman"/>
-          <w:lang w:eastAsia="en-GB"/>
-        </w:rPr>
-        <w:t xml:space="preserve">. I would then create arrays, and ‘zero’ cells </w:t>
-      </w:r>
-      <w:proofErr w:type="gramStart"/>
-      <w:r>
-        <w:rPr>
-          <w:rFonts w:ascii="Times New Roman" w:eastAsia="Times New Roman" w:hAnsi="Times New Roman" w:cs="Times New Roman"/>
-          <w:lang w:eastAsia="en-GB"/>
-        </w:rPr>
-        <w:t>touching</w:t>
-      </w:r>
-      <w:proofErr w:type="gramEnd"/>
-      <w:r>
-        <w:rPr>
-          <w:rFonts w:ascii="Times New Roman" w:eastAsia="Times New Roman" w:hAnsi="Times New Roman" w:cs="Times New Roman"/>
-          <w:lang w:eastAsia="en-GB"/>
-        </w:rPr>
-        <w:t xml:space="preserve"> and the surrounding numbers would be added to the array. I would start on the top left of the grid and make my way to the bottom right. If the user clicked on a cell, then the whole array would reveal. </w:t>
-      </w:r>
-    </w:p>
-    <w:p>
-      <w:pPr>
-        <w:rPr>
-          <w:rFonts w:ascii="Times New Roman" w:eastAsia="Times New Roman" w:hAnsi="Times New Roman" w:cs="Times New Roman"/>
-          <w:lang w:eastAsia="en-GB"/>
-        </w:rPr>
-      </w:pPr>
-      <w:r>
-        <w:rPr>
-          <w:rFonts w:ascii="Times New Roman" w:eastAsia="Times New Roman" w:hAnsi="Times New Roman" w:cs="Times New Roman"/>
-          <w:lang w:eastAsia="en-GB"/>
-        </w:rPr>
-        <w:br/>
-        <w:t xml:space="preserve">The problem was I couldn’t find an efficient method to create the correct number of arrays. </w:t>
-      </w:r>
-    </w:p>
-    <w:p>
-      <w:pPr>
-        <w:rPr>
-          <w:rFonts w:ascii="Times New Roman" w:eastAsia="Times New Roman" w:hAnsi="Times New Roman" w:cs="Times New Roman"/>
-          <w:lang w:eastAsia="en-GB"/>
-        </w:rPr>
-      </w:pPr>
-    </w:p>
-    <w:p>
-      <w:pPr>
-        <w:rPr>
-          <w:rFonts w:ascii="Times New Roman" w:eastAsia="Times New Roman" w:hAnsi="Times New Roman" w:cs="Times New Roman"/>
-          <w:lang w:eastAsia="en-GB"/>
-        </w:rPr>
-      </w:pPr>
-      <w:r>
-        <w:rPr>
-          <w:rFonts w:ascii="Times New Roman" w:eastAsia="Times New Roman" w:hAnsi="Times New Roman" w:cs="Times New Roman"/>
-          <w:lang w:eastAsia="en-GB"/>
-        </w:rPr>
-        <w:t xml:space="preserve">I then changed my idea to include recursion. </w:t>
-      </w:r>
-      <w:r>
-        <w:rPr>
-          <w:rFonts w:ascii="Times New Roman" w:eastAsia="Times New Roman" w:hAnsi="Times New Roman" w:cs="Times New Roman"/>
-          <w:lang w:eastAsia="en-GB"/>
-        </w:rPr>
-        <w:t xml:space="preserve">I knew that I needed to add extra features (win conditions, flags, timers) but my MVP just needed to show that the ‘zero’ tiles would show when they were supposed to. </w:t>
-      </w:r>
-    </w:p>
-    <w:p>
-      <w:pPr>
-        <w:rPr>
-          <w:rFonts w:ascii="Times New Roman" w:eastAsia="Times New Roman" w:hAnsi="Times New Roman" w:cs="Times New Roman"/>
-          <w:color w:val="000000"/>
-          <w:lang w:eastAsia="en-GB"/>
-        </w:rPr>
-      </w:pPr>
-      <w:r>
-        <w:rPr>
-          <w:rFonts w:ascii="Times New Roman" w:eastAsia="Times New Roman" w:hAnsi="Times New Roman" w:cs="Times New Roman"/>
-          <w:color w:val="000000"/>
-          <w:lang w:eastAsia="en-GB"/>
-        </w:rPr>
-        <w:br/>
-      </w:r>
-      <w:r>
-        <w:rPr>
-          <w:rFonts w:ascii="Times New Roman" w:eastAsia="Times New Roman" w:hAnsi="Times New Roman" w:cs="Times New Roman"/>
-          <w:color w:val="000000"/>
-          <w:lang w:eastAsia="en-GB"/>
-        </w:rPr>
-        <w:t>Once this feature works, I could add features to check for win conditions (</w:t>
-      </w:r>
-      <w:r>
-        <w:rPr>
-          <w:rFonts w:ascii="Times New Roman" w:eastAsia="Times New Roman" w:hAnsi="Times New Roman" w:cs="Times New Roman"/>
-          <w:color w:val="000000"/>
-          <w:lang w:eastAsia="en-GB"/>
-        </w:rPr>
-        <w:t xml:space="preserve">does </w:t>
-      </w:r>
-      <w:r>
-        <w:rPr>
-          <w:rFonts w:ascii="Times New Roman" w:eastAsia="Times New Roman" w:hAnsi="Times New Roman" w:cs="Times New Roman"/>
-          <w:color w:val="000000"/>
-          <w:lang w:eastAsia="en-GB"/>
-        </w:rPr>
-        <w:t xml:space="preserve">number of cells </w:t>
-      </w:r>
-      <w:r>
-        <w:rPr>
-          <w:rFonts w:ascii="Times New Roman" w:eastAsia="Times New Roman" w:hAnsi="Times New Roman" w:cs="Times New Roman"/>
-          <w:color w:val="000000"/>
-          <w:lang w:eastAsia="en-GB"/>
-        </w:rPr>
-        <w:t xml:space="preserve">minus </w:t>
-      </w:r>
-      <w:r>
-        <w:rPr>
-          <w:rFonts w:ascii="Times New Roman" w:eastAsia="Times New Roman" w:hAnsi="Times New Roman" w:cs="Times New Roman"/>
-          <w:color w:val="000000"/>
-          <w:lang w:eastAsia="en-GB"/>
-        </w:rPr>
-        <w:t>revealed tiles = mines</w:t>
-      </w:r>
-      <w:r>
-        <w:rPr>
-          <w:rFonts w:ascii="Times New Roman" w:eastAsia="Times New Roman" w:hAnsi="Times New Roman" w:cs="Times New Roman"/>
-          <w:color w:val="000000"/>
-          <w:lang w:eastAsia="en-GB"/>
-        </w:rPr>
-        <w:t>?</w:t>
-      </w:r>
-      <w:r>
-        <w:rPr>
-          <w:rFonts w:ascii="Times New Roman" w:eastAsia="Times New Roman" w:hAnsi="Times New Roman" w:cs="Times New Roman"/>
-          <w:color w:val="000000"/>
-          <w:lang w:eastAsia="en-GB"/>
-        </w:rPr>
-        <w:t xml:space="preserve">). I could add flags (if flags are switched on it places a flag on the tile, or if there is already a flag it removes a flag. When there is a flag on a tile it cannot be clicked.) I could add a timer (the timer should start on the player’s first click and </w:t>
-      </w:r>
-      <w:r>
-        <w:rPr>
-          <w:rFonts w:ascii="Times New Roman" w:eastAsia="Times New Roman" w:hAnsi="Times New Roman" w:cs="Times New Roman"/>
-          <w:color w:val="000000"/>
-          <w:lang w:eastAsia="en-GB"/>
-        </w:rPr>
-        <w:lastRenderedPageBreak/>
-        <w:t>end at game over – win or los</w:t>
-      </w:r>
-      <w:r>
-        <w:rPr>
-          <w:rFonts w:ascii="Times New Roman" w:eastAsia="Times New Roman" w:hAnsi="Times New Roman" w:cs="Times New Roman"/>
-          <w:color w:val="000000"/>
-          <w:lang w:eastAsia="en-GB"/>
-        </w:rPr>
-        <w:t>e</w:t>
-      </w:r>
-      <w:r>
-        <w:rPr>
-          <w:rFonts w:ascii="Times New Roman" w:eastAsia="Times New Roman" w:hAnsi="Times New Roman" w:cs="Times New Roman"/>
-          <w:color w:val="000000"/>
-          <w:lang w:eastAsia="en-GB"/>
-        </w:rPr>
-        <w:t xml:space="preserve">). </w:t>
-      </w:r>
-      <w:r>
-        <w:rPr>
-          <w:rFonts w:ascii="Times New Roman" w:eastAsia="Times New Roman" w:hAnsi="Times New Roman" w:cs="Times New Roman"/>
-          <w:color w:val="000000"/>
-          <w:lang w:eastAsia="en-GB"/>
-        </w:rPr>
-        <w:t xml:space="preserve">I could add a reset button (This would mean the player could restart without having to refresh the page). If I was feeling ambitious, I could also add difficulty levels which would add more mines. </w:t>
-      </w:r>
-      <w:r>
-        <w:rPr>
-          <w:rFonts w:ascii="Times New Roman" w:eastAsia="Times New Roman" w:hAnsi="Times New Roman" w:cs="Times New Roman"/>
-          <w:color w:val="000000"/>
-          <w:lang w:eastAsia="en-GB"/>
-        </w:rPr>
-        <w:t>I also needed to add the extra rules Minesweeper has – for example a condition to check that the</w:t>
-      </w:r>
-      <w:r>
-        <w:rPr>
-          <w:rFonts w:ascii="Times New Roman" w:eastAsia="Times New Roman" w:hAnsi="Times New Roman" w:cs="Times New Roman"/>
-          <w:color w:val="000000"/>
-          <w:lang w:eastAsia="en-GB"/>
-        </w:rPr>
-        <w:t xml:space="preserve"> player’s</w:t>
-      </w:r>
-      <w:r>
-        <w:rPr>
-          <w:rFonts w:ascii="Times New Roman" w:eastAsia="Times New Roman" w:hAnsi="Times New Roman" w:cs="Times New Roman"/>
-          <w:color w:val="000000"/>
-          <w:lang w:eastAsia="en-GB"/>
-        </w:rPr>
-        <w:t xml:space="preserve"> first click is never a mine. </w:t>
-      </w:r>
-    </w:p>
-    <w:p>
-      <w:pPr>
-        <w:rPr>
-          <w:rFonts w:ascii="Times New Roman" w:eastAsia="Times New Roman" w:hAnsi="Times New Roman" w:cs="Times New Roman"/>
-          <w:color w:val="000000"/>
-          <w:lang w:eastAsia="en-GB"/>
-        </w:rPr>
-      </w:pPr>
-    </w:p>
-    <w:p>
-      <w:pPr>
-        <w:rPr>
-          <w:rFonts w:ascii="Times New Roman" w:eastAsia="Times New Roman" w:hAnsi="Times New Roman" w:cs="Times New Roman"/>
-          <w:color w:val="000000"/>
-          <w:lang w:eastAsia="en-GB"/>
-        </w:rPr>
-      </w:pPr>
-    </w:p>
-    <w:p>
-      <w:pPr>
-        <w:rPr>
-          <w:rFonts w:ascii="Times New Roman" w:eastAsia="Times New Roman" w:hAnsi="Times New Roman" w:cs="Times New Roman"/>
-          <w:color w:val="000000"/>
-          <w:lang w:eastAsia="en-GB"/>
-        </w:rPr>
-      </w:pPr>
-      <w:r>
-        <w:rPr>
-          <w:rFonts w:ascii="Times New Roman" w:eastAsia="Times New Roman" w:hAnsi="Times New Roman" w:cs="Times New Roman"/>
-          <w:color w:val="000000"/>
-          <w:lang w:eastAsia="en-GB"/>
-        </w:rPr>
-        <w:t>I drew out the process that every click would trigger, see below:</w:t>
-      </w:r>
-    </w:p>
-    <w:p>
-      <w:pPr>
-        <w:rPr>
-          <w:rFonts w:ascii="Arial" w:eastAsia="Times New Roman" w:hAnsi="Arial" w:cs="Times New Roman"/>
-          <w:b/>
-          <w:bCs/>
-          <w:color w:val="000000"/>
-          <w:sz w:val="28"/>
-          <w:szCs w:val="28"/>
           <w:lang w:eastAsia="en-GB"/>
         </w:rPr>
       </w:pPr>
@@ -1402,30 +430,13 @@
         <w:rPr>
           <w:rFonts w:ascii="Times New Roman" w:eastAsia="Times New Roman" w:hAnsi="Times New Roman" w:cs="Times New Roman"/>
           <w:noProof/>
-          <w:color w:val="000000"/>
           <w:lang w:eastAsia="en-GB"/>
         </w:rPr>
         <w:drawing>
-          <wp:anchor distT="0" distB="0" distL="114300" distR="114300" simplePos="0" relativeHeight="251658240" behindDoc="1" locked="0" layoutInCell="1" allowOverlap="1" wp14:anchorId="4822108A" wp14:editId="29E8FD25">
-            <wp:simplePos x="0" y="0"/>
-            <wp:positionH relativeFrom="column">
-              <wp:posOffset>88900</wp:posOffset>
-            </wp:positionH>
-            <wp:positionV relativeFrom="paragraph">
-              <wp:posOffset>365760</wp:posOffset>
-            </wp:positionV>
-            <wp:extent cx="4762500" cy="2973070"/>
+          <wp:inline distT="0" distB="0" distL="0" distR="0" wp14:anchorId="12E227A0" wp14:editId="47EA01C7">
+            <wp:extent cx="5731510" cy="2097405"/>
             <wp:effectExtent l="0" t="0" r="0" b="0"/>
-            <wp:wrapTight wrapText="bothSides">
-              <wp:wrapPolygon edited="0">
-                <wp:start x="0" y="0"/>
-                <wp:lineTo x="0" y="21499"/>
-                <wp:lineTo x="21542" y="21499"/>
-                <wp:lineTo x="21542" y="0"/>
-                <wp:lineTo x="0" y="0"/>
-              </wp:wrapPolygon>
-            </wp:wrapTight>
-            <wp:docPr id="2" name="Picture 2" descr="Diagram&#10;&#10;Description automatically generated"/>
+            <wp:docPr id="11" name="Picture 11" descr="Text&#10;&#10;Description automatically generated"/>
             <wp:cNvGraphicFramePr>
               <a:graphicFrameLocks xmlns:a="http://schemas.openxmlformats.org/drawingml/2006/main" noChangeAspect="1"/>
             </wp:cNvGraphicFramePr>
@@ -1433,7 +444,7 @@
               <a:graphicData uri="http://schemas.openxmlformats.org/drawingml/2006/picture">
                 <pic:pic xmlns:pic="http://schemas.openxmlformats.org/drawingml/2006/picture">
                   <pic:nvPicPr>
-                    <pic:cNvPr id="2" name="Picture 2" descr="Diagram&#10;&#10;Description automatically generated"/>
+                    <pic:cNvPr id="11" name="Picture 11" descr="Text&#10;&#10;Description automatically generated"/>
                     <pic:cNvPicPr/>
                   </pic:nvPicPr>
                   <pic:blipFill>
@@ -1451,7 +462,688 @@
                   <pic:spPr>
                     <a:xfrm>
                       <a:off x="0" y="0"/>
-                      <a:ext cx="4762500" cy="2973070"/>
+                      <a:ext cx="5731510" cy="2097405"/>
+                    </a:xfrm>
+                    <a:prstGeom prst="rect">
+                      <a:avLst/>
+                    </a:prstGeom>
+                  </pic:spPr>
+                </pic:pic>
+              </a:graphicData>
+            </a:graphic>
+          </wp:inline>
+        </w:drawing>
+      </w:r>
+      <w:r>
+        <w:rPr>
+          <w:rFonts w:ascii="Times New Roman" w:eastAsia="Times New Roman" w:hAnsi="Times New Roman" w:cs="Times New Roman"/>
+          <w:lang w:eastAsia="en-GB"/>
+        </w:rPr>
+        <w:fldChar w:fldCharType="begin"/>
+      </w:r>
+      <w:r>
+        <w:rPr>
+          <w:rFonts w:ascii="Times New Roman" w:eastAsia="Times New Roman" w:hAnsi="Times New Roman" w:cs="Times New Roman"/>
+          <w:lang w:eastAsia="en-GB"/>
+        </w:rPr>
+        <w:instrText xml:space="preserve"> INCLUDEPICTURE "https://files.slack.com/files-pri/T0351JZQ0-F03QJF88NKF/screenshot_2022-07-22_at_14.52.20.png" \* MERGEFORMATINET </w:instrText>
+      </w:r>
+      <w:r>
+        <w:rPr>
+          <w:rFonts w:ascii="Times New Roman" w:eastAsia="Times New Roman" w:hAnsi="Times New Roman" w:cs="Times New Roman"/>
+          <w:lang w:eastAsia="en-GB"/>
+        </w:rPr>
+        <w:fldChar w:fldCharType="separate"/>
+      </w:r>
+      <w:r>
+        <w:rPr>
+          <w:rFonts w:ascii="Times New Roman" w:eastAsia="Times New Roman" w:hAnsi="Times New Roman" w:cs="Times New Roman"/>
+          <w:lang w:eastAsia="en-GB"/>
+        </w:rPr>
+        <w:fldChar w:fldCharType="end"/>
+      </w:r>
+    </w:p>
+    <w:p>
+      <w:pPr>
+        <w:rPr>
+          <w:rFonts w:ascii="Times New Roman" w:eastAsia="Times New Roman" w:hAnsi="Times New Roman" w:cs="Times New Roman"/>
+          <w:color w:val="000000"/>
+          <w:lang w:eastAsia="en-GB"/>
+        </w:rPr>
+      </w:pPr>
+      <w:r>
+        <w:rPr>
+          <w:rFonts w:ascii="Times New Roman" w:eastAsia="Times New Roman" w:hAnsi="Times New Roman" w:cs="Times New Roman"/>
+          <w:color w:val="000000"/>
+          <w:lang w:eastAsia="en-GB"/>
+        </w:rPr>
+        <w:br/>
+      </w:r>
+    </w:p>
+    <w:p>
+      <w:pPr>
+        <w:rPr>
+          <w:rFonts w:ascii="Arial" w:eastAsia="Times New Roman" w:hAnsi="Arial" w:cs="Times New Roman"/>
+          <w:b/>
+          <w:bCs/>
+          <w:color w:val="000000"/>
+          <w:sz w:val="28"/>
+          <w:szCs w:val="28"/>
+          <w:lang w:eastAsia="en-GB"/>
+        </w:rPr>
+      </w:pPr>
+    </w:p>
+    <w:p>
+      <w:pPr>
+        <w:rPr>
+          <w:rFonts w:ascii="Times New Roman" w:eastAsia="Times New Roman" w:hAnsi="Times New Roman" w:cs="Times New Roman"/>
+          <w:color w:val="000000"/>
+          <w:lang w:eastAsia="en-GB"/>
+        </w:rPr>
+      </w:pPr>
+      <w:r>
+        <w:rPr>
+          <w:rFonts w:ascii="Arial" w:eastAsia="Times New Roman" w:hAnsi="Arial" w:cs="Times New Roman"/>
+          <w:b/>
+          <w:bCs/>
+          <w:color w:val="000000"/>
+          <w:sz w:val="28"/>
+          <w:szCs w:val="28"/>
+          <w:lang w:eastAsia="en-GB"/>
+        </w:rPr>
+        <w:lastRenderedPageBreak/>
+        <w:t>Planning</w:t>
+      </w:r>
+    </w:p>
+    <w:p>
+      <w:pPr>
+        <w:rPr>
+          <w:rFonts w:ascii="Times New Roman" w:eastAsia="Times New Roman" w:hAnsi="Times New Roman" w:cs="Times New Roman"/>
+          <w:color w:val="000000"/>
+          <w:lang w:eastAsia="en-GB"/>
+        </w:rPr>
+      </w:pPr>
+      <w:r>
+        <w:rPr>
+          <w:rFonts w:ascii="Times New Roman" w:eastAsia="Times New Roman" w:hAnsi="Times New Roman" w:cs="Times New Roman"/>
+          <w:color w:val="000000"/>
+          <w:lang w:eastAsia="en-GB"/>
+        </w:rPr>
+        <w:br/>
+      </w:r>
+      <w:r>
+        <w:rPr>
+          <w:rFonts w:ascii="Times New Roman" w:eastAsia="Times New Roman" w:hAnsi="Times New Roman" w:cs="Times New Roman"/>
+          <w:color w:val="000000"/>
+          <w:lang w:eastAsia="en-GB"/>
+        </w:rPr>
+        <w:t xml:space="preserve">The big challenge with this project would be </w:t>
+      </w:r>
+      <w:r>
+        <w:rPr>
+          <w:rFonts w:ascii="Times New Roman" w:eastAsia="Times New Roman" w:hAnsi="Times New Roman" w:cs="Times New Roman"/>
+          <w:color w:val="000000"/>
+          <w:lang w:eastAsia="en-GB"/>
+        </w:rPr>
+        <w:t>how to manage</w:t>
+      </w:r>
+      <w:r>
+        <w:rPr>
+          <w:rFonts w:ascii="Times New Roman" w:eastAsia="Times New Roman" w:hAnsi="Times New Roman" w:cs="Times New Roman"/>
+          <w:color w:val="000000"/>
+          <w:lang w:eastAsia="en-GB"/>
+        </w:rPr>
+        <w:t xml:space="preserve"> tiles surrounding</w:t>
+      </w:r>
+      <w:r>
+        <w:rPr>
+          <w:rFonts w:ascii="Times New Roman" w:eastAsia="Times New Roman" w:hAnsi="Times New Roman" w:cs="Times New Roman"/>
+          <w:color w:val="000000"/>
+          <w:lang w:eastAsia="en-GB"/>
+        </w:rPr>
+        <w:t xml:space="preserve"> ‘zero’ tiles</w:t>
+      </w:r>
+      <w:r>
+        <w:rPr>
+          <w:rFonts w:ascii="Times New Roman" w:eastAsia="Times New Roman" w:hAnsi="Times New Roman" w:cs="Times New Roman"/>
+          <w:color w:val="000000"/>
+          <w:lang w:eastAsia="en-GB"/>
+        </w:rPr>
+        <w:t xml:space="preserve">. I was aware of the potential problems that could </w:t>
+      </w:r>
+      <w:r>
+        <w:rPr>
+          <w:rFonts w:ascii="Times New Roman" w:eastAsia="Times New Roman" w:hAnsi="Times New Roman" w:cs="Times New Roman"/>
+          <w:color w:val="000000"/>
+          <w:lang w:eastAsia="en-GB"/>
+        </w:rPr>
+        <w:t>occur</w:t>
+      </w:r>
+      <w:r>
+        <w:rPr>
+          <w:rFonts w:ascii="Times New Roman" w:eastAsia="Times New Roman" w:hAnsi="Times New Roman" w:cs="Times New Roman"/>
+          <w:color w:val="000000"/>
+          <w:lang w:eastAsia="en-GB"/>
+        </w:rPr>
+        <w:t xml:space="preserve"> especially </w:t>
+      </w:r>
+      <w:r>
+        <w:rPr>
+          <w:rFonts w:ascii="Times New Roman" w:eastAsia="Times New Roman" w:hAnsi="Times New Roman" w:cs="Times New Roman"/>
+          <w:color w:val="000000"/>
+          <w:lang w:eastAsia="en-GB"/>
+        </w:rPr>
+        <w:t>when it came to</w:t>
+      </w:r>
+      <w:r>
+        <w:rPr>
+          <w:rFonts w:ascii="Times New Roman" w:eastAsia="Times New Roman" w:hAnsi="Times New Roman" w:cs="Times New Roman"/>
+          <w:color w:val="000000"/>
+          <w:lang w:eastAsia="en-GB"/>
+        </w:rPr>
+        <w:t xml:space="preserve"> infinite loops between two </w:t>
+      </w:r>
+      <w:r>
+        <w:rPr>
+          <w:rFonts w:ascii="Times New Roman" w:eastAsia="Times New Roman" w:hAnsi="Times New Roman" w:cs="Times New Roman"/>
+          <w:color w:val="000000"/>
+          <w:lang w:eastAsia="en-GB"/>
+        </w:rPr>
+        <w:t>‘</w:t>
+      </w:r>
+      <w:r>
+        <w:rPr>
+          <w:rFonts w:ascii="Times New Roman" w:eastAsia="Times New Roman" w:hAnsi="Times New Roman" w:cs="Times New Roman"/>
+          <w:color w:val="000000"/>
+          <w:lang w:eastAsia="en-GB"/>
+        </w:rPr>
+        <w:t>zero</w:t>
+      </w:r>
+      <w:r>
+        <w:rPr>
+          <w:rFonts w:ascii="Times New Roman" w:eastAsia="Times New Roman" w:hAnsi="Times New Roman" w:cs="Times New Roman"/>
+          <w:color w:val="000000"/>
+          <w:lang w:eastAsia="en-GB"/>
+        </w:rPr>
+        <w:t>’</w:t>
+      </w:r>
+      <w:r>
+        <w:rPr>
+          <w:rFonts w:ascii="Times New Roman" w:eastAsia="Times New Roman" w:hAnsi="Times New Roman" w:cs="Times New Roman"/>
+          <w:color w:val="000000"/>
+          <w:lang w:eastAsia="en-GB"/>
+        </w:rPr>
+        <w:t xml:space="preserve"> tiles next to each other. I decided to streamline my planning focussing only the big parts of the game as if this didn’t work nothing else would. Once I had created an MVP which would manage the ‘zero’ tiles I would then plan how to add extra features</w:t>
+      </w:r>
+      <w:r>
+        <w:rPr>
+          <w:rFonts w:ascii="Times New Roman" w:eastAsia="Times New Roman" w:hAnsi="Times New Roman" w:cs="Times New Roman"/>
+          <w:color w:val="000000"/>
+          <w:lang w:eastAsia="en-GB"/>
+        </w:rPr>
+        <w:t xml:space="preserve">. </w:t>
+      </w:r>
+    </w:p>
+    <w:p>
+      <w:pPr>
+        <w:rPr>
+          <w:rFonts w:ascii="Times New Roman" w:eastAsia="Times New Roman" w:hAnsi="Times New Roman" w:cs="Times New Roman"/>
+          <w:color w:val="000000"/>
+          <w:lang w:eastAsia="en-GB"/>
+        </w:rPr>
+      </w:pPr>
+    </w:p>
+    <w:p>
+      <w:pPr>
+        <w:rPr>
+          <w:rFonts w:ascii="Times New Roman" w:eastAsia="Times New Roman" w:hAnsi="Times New Roman" w:cs="Times New Roman"/>
+          <w:color w:val="000000"/>
+          <w:lang w:eastAsia="en-GB"/>
+        </w:rPr>
+      </w:pPr>
+      <w:r>
+        <w:rPr>
+          <w:rFonts w:ascii="Times New Roman" w:eastAsia="Times New Roman" w:hAnsi="Times New Roman" w:cs="Times New Roman"/>
+          <w:color w:val="000000"/>
+          <w:lang w:eastAsia="en-GB"/>
+        </w:rPr>
+        <w:t xml:space="preserve">My initial plan to make an MVP was to -&gt; </w:t>
+      </w:r>
+    </w:p>
+    <w:p>
+      <w:pPr>
+        <w:rPr>
+          <w:rFonts w:ascii="Times New Roman" w:eastAsia="Times New Roman" w:hAnsi="Times New Roman" w:cs="Times New Roman"/>
+          <w:color w:val="000000"/>
+          <w:lang w:eastAsia="en-GB"/>
+        </w:rPr>
+      </w:pPr>
+    </w:p>
+    <w:p>
+      <w:pPr>
+        <w:pStyle w:val="ListParagraph"/>
+        <w:numPr>
+          <w:ilvl w:val="0"/>
+          <w:numId w:val="5"/>
+        </w:numPr>
+        <w:rPr>
+          <w:rFonts w:ascii="Times New Roman" w:eastAsia="Times New Roman" w:hAnsi="Times New Roman" w:cs="Times New Roman"/>
+          <w:lang w:eastAsia="en-GB"/>
+        </w:rPr>
+      </w:pPr>
+      <w:r>
+        <w:rPr>
+          <w:rFonts w:ascii="Times New Roman" w:eastAsia="Times New Roman" w:hAnsi="Times New Roman" w:cs="Times New Roman"/>
+          <w:color w:val="000000"/>
+          <w:lang w:eastAsia="en-GB"/>
+        </w:rPr>
+        <w:t>Create a grid made up of cells</w:t>
+      </w:r>
+    </w:p>
+    <w:p>
+      <w:pPr>
+        <w:pStyle w:val="ListParagraph"/>
+        <w:numPr>
+          <w:ilvl w:val="0"/>
+          <w:numId w:val="5"/>
+        </w:numPr>
+        <w:rPr>
+          <w:rFonts w:ascii="Times New Roman" w:eastAsia="Times New Roman" w:hAnsi="Times New Roman" w:cs="Times New Roman"/>
+          <w:lang w:eastAsia="en-GB"/>
+        </w:rPr>
+      </w:pPr>
+      <w:r>
+        <w:rPr>
+          <w:rFonts w:ascii="Times New Roman" w:eastAsia="Times New Roman" w:hAnsi="Times New Roman" w:cs="Times New Roman"/>
+          <w:color w:val="000000"/>
+          <w:lang w:eastAsia="en-GB"/>
+        </w:rPr>
+        <w:t>Add values to each cell</w:t>
+      </w:r>
+    </w:p>
+    <w:p>
+      <w:pPr>
+        <w:pStyle w:val="ListParagraph"/>
+        <w:numPr>
+          <w:ilvl w:val="0"/>
+          <w:numId w:val="5"/>
+        </w:numPr>
+        <w:rPr>
+          <w:rFonts w:ascii="Times New Roman" w:eastAsia="Times New Roman" w:hAnsi="Times New Roman" w:cs="Times New Roman"/>
+          <w:lang w:eastAsia="en-GB"/>
+        </w:rPr>
+      </w:pPr>
+      <w:r>
+        <w:rPr>
+          <w:rFonts w:ascii="Times New Roman" w:eastAsia="Times New Roman" w:hAnsi="Times New Roman" w:cs="Times New Roman"/>
+          <w:color w:val="000000"/>
+          <w:lang w:eastAsia="en-GB"/>
+        </w:rPr>
+        <w:t xml:space="preserve">Randomly assign </w:t>
+      </w:r>
+      <w:r>
+        <w:rPr>
+          <w:rFonts w:ascii="Times New Roman" w:eastAsia="Times New Roman" w:hAnsi="Times New Roman" w:cs="Times New Roman"/>
+          <w:color w:val="000000"/>
+          <w:lang w:eastAsia="en-GB"/>
+        </w:rPr>
+        <w:t>mines</w:t>
+      </w:r>
+    </w:p>
+    <w:p>
+      <w:pPr>
+        <w:pStyle w:val="ListParagraph"/>
+        <w:numPr>
+          <w:ilvl w:val="0"/>
+          <w:numId w:val="5"/>
+        </w:numPr>
+        <w:rPr>
+          <w:rFonts w:ascii="Times New Roman" w:eastAsia="Times New Roman" w:hAnsi="Times New Roman" w:cs="Times New Roman"/>
+          <w:lang w:eastAsia="en-GB"/>
+        </w:rPr>
+      </w:pPr>
+      <w:r>
+        <w:rPr>
+          <w:rFonts w:ascii="Times New Roman" w:eastAsia="Times New Roman" w:hAnsi="Times New Roman" w:cs="Times New Roman"/>
+          <w:color w:val="000000"/>
+          <w:lang w:eastAsia="en-GB"/>
+        </w:rPr>
+        <w:t>Create a function to count the number of mines around each cell (count value)</w:t>
+      </w:r>
+    </w:p>
+    <w:p>
+      <w:pPr>
+        <w:pStyle w:val="ListParagraph"/>
+        <w:numPr>
+          <w:ilvl w:val="0"/>
+          <w:numId w:val="5"/>
+        </w:numPr>
+        <w:rPr>
+          <w:rFonts w:ascii="Times New Roman" w:eastAsia="Times New Roman" w:hAnsi="Times New Roman" w:cs="Times New Roman"/>
+          <w:lang w:eastAsia="en-GB"/>
+        </w:rPr>
+      </w:pPr>
+      <w:r>
+        <w:rPr>
+          <w:rFonts w:ascii="Times New Roman" w:eastAsia="Times New Roman" w:hAnsi="Times New Roman" w:cs="Times New Roman"/>
+          <w:color w:val="000000"/>
+          <w:lang w:eastAsia="en-GB"/>
+        </w:rPr>
+        <w:t>Add a ‘lose’ function if a mine is clicked</w:t>
+      </w:r>
+    </w:p>
+    <w:p>
+      <w:pPr>
+        <w:rPr>
+          <w:rFonts w:ascii="Times New Roman" w:eastAsia="Times New Roman" w:hAnsi="Times New Roman" w:cs="Times New Roman"/>
+          <w:lang w:eastAsia="en-GB"/>
+        </w:rPr>
+      </w:pPr>
+    </w:p>
+    <w:p>
+      <w:pPr>
+        <w:rPr>
+          <w:rFonts w:ascii="Times New Roman" w:eastAsia="Times New Roman" w:hAnsi="Times New Roman" w:cs="Times New Roman"/>
+          <w:lang w:eastAsia="en-GB"/>
+        </w:rPr>
+      </w:pPr>
+      <w:r>
+        <w:rPr>
+          <w:rFonts w:ascii="Times New Roman" w:eastAsia="Times New Roman" w:hAnsi="Times New Roman" w:cs="Times New Roman"/>
+          <w:lang w:eastAsia="en-GB"/>
+        </w:rPr>
+        <w:t xml:space="preserve">My first idea was to find the count value of every cell as the game </w:t>
+      </w:r>
+      <w:r>
+        <w:rPr>
+          <w:rFonts w:ascii="Times New Roman" w:eastAsia="Times New Roman" w:hAnsi="Times New Roman" w:cs="Times New Roman"/>
+          <w:lang w:eastAsia="en-GB"/>
+        </w:rPr>
+        <w:t>loads</w:t>
+      </w:r>
+      <w:r>
+        <w:rPr>
+          <w:rFonts w:ascii="Times New Roman" w:eastAsia="Times New Roman" w:hAnsi="Times New Roman" w:cs="Times New Roman"/>
+          <w:lang w:eastAsia="en-GB"/>
+        </w:rPr>
+        <w:t xml:space="preserve">. I would then create arrays, and ‘zero’ cells </w:t>
+      </w:r>
+      <w:proofErr w:type="gramStart"/>
+      <w:r>
+        <w:rPr>
+          <w:rFonts w:ascii="Times New Roman" w:eastAsia="Times New Roman" w:hAnsi="Times New Roman" w:cs="Times New Roman"/>
+          <w:lang w:eastAsia="en-GB"/>
+        </w:rPr>
+        <w:t>touching</w:t>
+      </w:r>
+      <w:proofErr w:type="gramEnd"/>
+      <w:r>
+        <w:rPr>
+          <w:rFonts w:ascii="Times New Roman" w:eastAsia="Times New Roman" w:hAnsi="Times New Roman" w:cs="Times New Roman"/>
+          <w:lang w:eastAsia="en-GB"/>
+        </w:rPr>
+        <w:t xml:space="preserve"> and the surrounding numbers would be added to the array. I would start on the top left of the grid and make my way to the bottom right. If the user clicked on a cell, then the whole array would reveal. </w:t>
+      </w:r>
+    </w:p>
+    <w:p>
+      <w:pPr>
+        <w:rPr>
+          <w:rFonts w:ascii="Times New Roman" w:eastAsia="Times New Roman" w:hAnsi="Times New Roman" w:cs="Times New Roman"/>
+          <w:lang w:eastAsia="en-GB"/>
+        </w:rPr>
+      </w:pPr>
+      <w:r>
+        <w:rPr>
+          <w:rFonts w:ascii="Times New Roman" w:eastAsia="Times New Roman" w:hAnsi="Times New Roman" w:cs="Times New Roman"/>
+          <w:lang w:eastAsia="en-GB"/>
+        </w:rPr>
+        <w:br/>
+        <w:t xml:space="preserve">The problem was I couldn’t find an efficient method to create the correct number of arrays. </w:t>
+      </w:r>
+    </w:p>
+    <w:p>
+      <w:pPr>
+        <w:rPr>
+          <w:rFonts w:ascii="Times New Roman" w:eastAsia="Times New Roman" w:hAnsi="Times New Roman" w:cs="Times New Roman"/>
+          <w:lang w:eastAsia="en-GB"/>
+        </w:rPr>
+      </w:pPr>
+    </w:p>
+    <w:p>
+      <w:pPr>
+        <w:rPr>
+          <w:rFonts w:ascii="Times New Roman" w:eastAsia="Times New Roman" w:hAnsi="Times New Roman" w:cs="Times New Roman"/>
+          <w:lang w:eastAsia="en-GB"/>
+        </w:rPr>
+      </w:pPr>
+      <w:r>
+        <w:rPr>
+          <w:rFonts w:ascii="Times New Roman" w:eastAsia="Times New Roman" w:hAnsi="Times New Roman" w:cs="Times New Roman"/>
+          <w:lang w:eastAsia="en-GB"/>
+        </w:rPr>
+        <w:t xml:space="preserve">I then changed my idea to include recursion. </w:t>
+      </w:r>
+      <w:r>
+        <w:rPr>
+          <w:rFonts w:ascii="Times New Roman" w:eastAsia="Times New Roman" w:hAnsi="Times New Roman" w:cs="Times New Roman"/>
+          <w:lang w:eastAsia="en-GB"/>
+        </w:rPr>
+        <w:t xml:space="preserve">I knew that I needed to add extra features (win conditions, flags, timers) but my MVP just needed to show that the ‘zero’ tiles would show when they were supposed to. </w:t>
+      </w:r>
+    </w:p>
+    <w:p>
+      <w:pPr>
+        <w:rPr>
+          <w:rFonts w:ascii="Times New Roman" w:eastAsia="Times New Roman" w:hAnsi="Times New Roman" w:cs="Times New Roman"/>
+          <w:color w:val="000000"/>
+          <w:lang w:eastAsia="en-GB"/>
+        </w:rPr>
+      </w:pPr>
+      <w:r>
+        <w:rPr>
+          <w:rFonts w:ascii="Times New Roman" w:eastAsia="Times New Roman" w:hAnsi="Times New Roman" w:cs="Times New Roman"/>
+          <w:color w:val="000000"/>
+          <w:lang w:eastAsia="en-GB"/>
+        </w:rPr>
+        <w:br/>
+      </w:r>
+      <w:r>
+        <w:rPr>
+          <w:rFonts w:ascii="Times New Roman" w:eastAsia="Times New Roman" w:hAnsi="Times New Roman" w:cs="Times New Roman"/>
+          <w:color w:val="000000"/>
+          <w:lang w:eastAsia="en-GB"/>
+        </w:rPr>
+        <w:t>Once this feature works, I could add features to check for win conditions (</w:t>
+      </w:r>
+      <w:r>
+        <w:rPr>
+          <w:rFonts w:ascii="Times New Roman" w:eastAsia="Times New Roman" w:hAnsi="Times New Roman" w:cs="Times New Roman"/>
+          <w:color w:val="000000"/>
+          <w:lang w:eastAsia="en-GB"/>
+        </w:rPr>
+        <w:t xml:space="preserve">does </w:t>
+      </w:r>
+      <w:r>
+        <w:rPr>
+          <w:rFonts w:ascii="Times New Roman" w:eastAsia="Times New Roman" w:hAnsi="Times New Roman" w:cs="Times New Roman"/>
+          <w:color w:val="000000"/>
+          <w:lang w:eastAsia="en-GB"/>
+        </w:rPr>
+        <w:t xml:space="preserve">number of cells </w:t>
+      </w:r>
+      <w:r>
+        <w:rPr>
+          <w:rFonts w:ascii="Times New Roman" w:eastAsia="Times New Roman" w:hAnsi="Times New Roman" w:cs="Times New Roman"/>
+          <w:color w:val="000000"/>
+          <w:lang w:eastAsia="en-GB"/>
+        </w:rPr>
+        <w:t xml:space="preserve">minus </w:t>
+      </w:r>
+      <w:r>
+        <w:rPr>
+          <w:rFonts w:ascii="Times New Roman" w:eastAsia="Times New Roman" w:hAnsi="Times New Roman" w:cs="Times New Roman"/>
+          <w:color w:val="000000"/>
+          <w:lang w:eastAsia="en-GB"/>
+        </w:rPr>
+        <w:t>revealed tiles = mines</w:t>
+      </w:r>
+      <w:r>
+        <w:rPr>
+          <w:rFonts w:ascii="Times New Roman" w:eastAsia="Times New Roman" w:hAnsi="Times New Roman" w:cs="Times New Roman"/>
+          <w:color w:val="000000"/>
+          <w:lang w:eastAsia="en-GB"/>
+        </w:rPr>
+        <w:t>?</w:t>
+      </w:r>
+      <w:r>
+        <w:rPr>
+          <w:rFonts w:ascii="Times New Roman" w:eastAsia="Times New Roman" w:hAnsi="Times New Roman" w:cs="Times New Roman"/>
+          <w:color w:val="000000"/>
+          <w:lang w:eastAsia="en-GB"/>
+        </w:rPr>
+        <w:t>). I could add flags (if flags are switched on it places a flag on the tile, or if there is already a flag it removes a flag. When there is a flag on a tile it cannot be clicked.) I could add a timer (the timer should start on the player’s first click and end at game over – win or los</w:t>
+      </w:r>
+      <w:r>
+        <w:rPr>
+          <w:rFonts w:ascii="Times New Roman" w:eastAsia="Times New Roman" w:hAnsi="Times New Roman" w:cs="Times New Roman"/>
+          <w:color w:val="000000"/>
+          <w:lang w:eastAsia="en-GB"/>
+        </w:rPr>
+        <w:t>e</w:t>
+      </w:r>
+      <w:r>
+        <w:rPr>
+          <w:rFonts w:ascii="Times New Roman" w:eastAsia="Times New Roman" w:hAnsi="Times New Roman" w:cs="Times New Roman"/>
+          <w:color w:val="000000"/>
+          <w:lang w:eastAsia="en-GB"/>
+        </w:rPr>
+        <w:t xml:space="preserve">). </w:t>
+      </w:r>
+      <w:r>
+        <w:rPr>
+          <w:rFonts w:ascii="Times New Roman" w:eastAsia="Times New Roman" w:hAnsi="Times New Roman" w:cs="Times New Roman"/>
+          <w:color w:val="000000"/>
+          <w:lang w:eastAsia="en-GB"/>
+        </w:rPr>
+        <w:t xml:space="preserve">I could add a reset button (This would mean the player could restart without having to refresh the page). If I was feeling ambitious, I could also add difficulty levels which would add more mines. </w:t>
+      </w:r>
+      <w:r>
+        <w:rPr>
+          <w:rFonts w:ascii="Times New Roman" w:eastAsia="Times New Roman" w:hAnsi="Times New Roman" w:cs="Times New Roman"/>
+          <w:color w:val="000000"/>
+          <w:lang w:eastAsia="en-GB"/>
+        </w:rPr>
+        <w:t>I also needed to add the extra rules Minesweeper has – for example a condition to check that the</w:t>
+      </w:r>
+      <w:r>
+        <w:rPr>
+          <w:rFonts w:ascii="Times New Roman" w:eastAsia="Times New Roman" w:hAnsi="Times New Roman" w:cs="Times New Roman"/>
+          <w:color w:val="000000"/>
+          <w:lang w:eastAsia="en-GB"/>
+        </w:rPr>
+        <w:t xml:space="preserve"> player’s</w:t>
+      </w:r>
+      <w:r>
+        <w:rPr>
+          <w:rFonts w:ascii="Times New Roman" w:eastAsia="Times New Roman" w:hAnsi="Times New Roman" w:cs="Times New Roman"/>
+          <w:color w:val="000000"/>
+          <w:lang w:eastAsia="en-GB"/>
+        </w:rPr>
+        <w:t xml:space="preserve"> first click is never a mine. </w:t>
+      </w:r>
+    </w:p>
+    <w:p>
+      <w:pPr>
+        <w:rPr>
+          <w:rFonts w:ascii="Times New Roman" w:eastAsia="Times New Roman" w:hAnsi="Times New Roman" w:cs="Times New Roman"/>
+          <w:color w:val="000000"/>
+          <w:lang w:eastAsia="en-GB"/>
+        </w:rPr>
+      </w:pPr>
+    </w:p>
+    <w:p>
+      <w:pPr>
+        <w:rPr>
+          <w:rFonts w:ascii="Times New Roman" w:eastAsia="Times New Roman" w:hAnsi="Times New Roman" w:cs="Times New Roman"/>
+          <w:color w:val="000000"/>
+          <w:lang w:eastAsia="en-GB"/>
+        </w:rPr>
+      </w:pPr>
+      <w:r>
+        <w:rPr>
+          <w:rFonts w:ascii="Times New Roman" w:eastAsia="Times New Roman" w:hAnsi="Times New Roman" w:cs="Times New Roman"/>
+          <w:color w:val="000000"/>
+          <w:lang w:eastAsia="en-GB"/>
+        </w:rPr>
+        <w:t>I drew out the process that every click would trigger, see below:</w:t>
+      </w:r>
+    </w:p>
+    <w:p>
+      <w:pPr>
+        <w:rPr>
+          <w:rFonts w:ascii="Arial" w:eastAsia="Times New Roman" w:hAnsi="Arial" w:cs="Times New Roman"/>
+          <w:b/>
+          <w:bCs/>
+          <w:color w:val="000000"/>
+          <w:sz w:val="28"/>
+          <w:szCs w:val="28"/>
+          <w:lang w:eastAsia="en-GB"/>
+        </w:rPr>
+      </w:pPr>
+      <w:r>
+        <w:rPr>
+          <w:rFonts w:ascii="Times New Roman" w:eastAsia="Times New Roman" w:hAnsi="Times New Roman" w:cs="Times New Roman"/>
+          <w:noProof/>
+          <w:color w:val="000000"/>
+          <w:lang w:eastAsia="en-GB"/>
+        </w:rPr>
+        <w:drawing>
+          <wp:anchor distT="0" distB="0" distL="114300" distR="114300" simplePos="0" relativeHeight="251658240" behindDoc="1" locked="0" layoutInCell="1" allowOverlap="1" wp14:anchorId="4822108A" wp14:editId="52FDD51F">
+            <wp:simplePos x="0" y="0"/>
+            <wp:positionH relativeFrom="column">
+              <wp:posOffset>-88899</wp:posOffset>
+            </wp:positionH>
+            <wp:positionV relativeFrom="paragraph">
+              <wp:posOffset>101723</wp:posOffset>
+            </wp:positionV>
+            <wp:extent cx="3314700" cy="2069342"/>
+            <wp:effectExtent l="0" t="0" r="0" b="1270"/>
+            <wp:wrapTight wrapText="bothSides">
+              <wp:wrapPolygon edited="0">
+                <wp:start x="0" y="0"/>
+                <wp:lineTo x="0" y="21481"/>
+                <wp:lineTo x="21517" y="21481"/>
+                <wp:lineTo x="21517" y="0"/>
+                <wp:lineTo x="0" y="0"/>
+              </wp:wrapPolygon>
+            </wp:wrapTight>
+            <wp:docPr id="2" name="Picture 2" descr="Diagram&#10;&#10;Description automatically generated"/>
+            <wp:cNvGraphicFramePr>
+              <a:graphicFrameLocks xmlns:a="http://schemas.openxmlformats.org/drawingml/2006/main" noChangeAspect="1"/>
+            </wp:cNvGraphicFramePr>
+            <a:graphic xmlns:a="http://schemas.openxmlformats.org/drawingml/2006/main">
+              <a:graphicData uri="http://schemas.openxmlformats.org/drawingml/2006/picture">
+                <pic:pic xmlns:pic="http://schemas.openxmlformats.org/drawingml/2006/picture">
+                  <pic:nvPicPr>
+                    <pic:cNvPr id="2" name="Picture 2" descr="Diagram&#10;&#10;Description automatically generated"/>
+                    <pic:cNvPicPr/>
+                  </pic:nvPicPr>
+                  <pic:blipFill>
+                    <a:blip r:embed="rId6" cstate="print">
+                      <a:extLst>
+                        <a:ext uri="{28A0092B-C50C-407E-A947-70E740481C1C}">
+                          <a14:useLocalDpi xmlns:a14="http://schemas.microsoft.com/office/drawing/2010/main" val="0"/>
+                        </a:ext>
+                      </a:extLst>
+                    </a:blip>
+                    <a:stretch>
+                      <a:fillRect/>
+                    </a:stretch>
+                  </pic:blipFill>
+                  <pic:spPr>
+                    <a:xfrm>
+                      <a:off x="0" y="0"/>
+                      <a:ext cx="3317823" cy="2071291"/>
                     </a:xfrm>
                     <a:prstGeom prst="rect">
                       <a:avLst/>
@@ -1473,13 +1165,6 @@
     <w:p>
       <w:pPr>
         <w:rPr>
-          <w:rFonts w:ascii="Times New Roman" w:eastAsia="Times New Roman" w:hAnsi="Times New Roman" w:cs="Times New Roman"/>
-          <w:color w:val="000000"/>
-          <w:lang w:eastAsia="en-GB"/>
-        </w:rPr>
-      </w:pPr>
-      <w:r>
-        <w:rPr>
           <w:rFonts w:ascii="Arial" w:eastAsia="Times New Roman" w:hAnsi="Arial" w:cs="Times New Roman"/>
           <w:b/>
           <w:bCs/>
@@ -1488,6 +1173,131 @@
           <w:szCs w:val="28"/>
           <w:lang w:eastAsia="en-GB"/>
         </w:rPr>
+      </w:pPr>
+    </w:p>
+    <w:p>
+      <w:pPr>
+        <w:rPr>
+          <w:rFonts w:ascii="Arial" w:eastAsia="Times New Roman" w:hAnsi="Arial" w:cs="Times New Roman"/>
+          <w:b/>
+          <w:bCs/>
+          <w:color w:val="000000"/>
+          <w:sz w:val="28"/>
+          <w:szCs w:val="28"/>
+          <w:lang w:eastAsia="en-GB"/>
+        </w:rPr>
+      </w:pPr>
+    </w:p>
+    <w:p>
+      <w:pPr>
+        <w:rPr>
+          <w:rFonts w:ascii="Arial" w:eastAsia="Times New Roman" w:hAnsi="Arial" w:cs="Times New Roman"/>
+          <w:b/>
+          <w:bCs/>
+          <w:color w:val="000000"/>
+          <w:sz w:val="28"/>
+          <w:szCs w:val="28"/>
+          <w:lang w:eastAsia="en-GB"/>
+        </w:rPr>
+      </w:pPr>
+    </w:p>
+    <w:p>
+      <w:pPr>
+        <w:rPr>
+          <w:rFonts w:ascii="Arial" w:eastAsia="Times New Roman" w:hAnsi="Arial" w:cs="Times New Roman"/>
+          <w:b/>
+          <w:bCs/>
+          <w:color w:val="000000"/>
+          <w:sz w:val="28"/>
+          <w:szCs w:val="28"/>
+          <w:lang w:eastAsia="en-GB"/>
+        </w:rPr>
+      </w:pPr>
+    </w:p>
+    <w:p>
+      <w:pPr>
+        <w:rPr>
+          <w:rFonts w:ascii="Arial" w:eastAsia="Times New Roman" w:hAnsi="Arial" w:cs="Times New Roman"/>
+          <w:b/>
+          <w:bCs/>
+          <w:color w:val="000000"/>
+          <w:sz w:val="28"/>
+          <w:szCs w:val="28"/>
+          <w:lang w:eastAsia="en-GB"/>
+        </w:rPr>
+      </w:pPr>
+    </w:p>
+    <w:p>
+      <w:pPr>
+        <w:rPr>
+          <w:rFonts w:ascii="Arial" w:eastAsia="Times New Roman" w:hAnsi="Arial" w:cs="Times New Roman"/>
+          <w:b/>
+          <w:bCs/>
+          <w:color w:val="000000"/>
+          <w:sz w:val="28"/>
+          <w:szCs w:val="28"/>
+          <w:lang w:eastAsia="en-GB"/>
+        </w:rPr>
+      </w:pPr>
+    </w:p>
+    <w:p>
+      <w:pPr>
+        <w:rPr>
+          <w:rFonts w:ascii="Arial" w:eastAsia="Times New Roman" w:hAnsi="Arial" w:cs="Times New Roman"/>
+          <w:b/>
+          <w:bCs/>
+          <w:color w:val="000000"/>
+          <w:sz w:val="28"/>
+          <w:szCs w:val="28"/>
+          <w:lang w:eastAsia="en-GB"/>
+        </w:rPr>
+      </w:pPr>
+    </w:p>
+    <w:p>
+      <w:pPr>
+        <w:rPr>
+          <w:rFonts w:ascii="Arial" w:eastAsia="Times New Roman" w:hAnsi="Arial" w:cs="Times New Roman"/>
+          <w:b/>
+          <w:bCs/>
+          <w:color w:val="000000"/>
+          <w:sz w:val="28"/>
+          <w:szCs w:val="28"/>
+          <w:lang w:eastAsia="en-GB"/>
+        </w:rPr>
+      </w:pPr>
+    </w:p>
+    <w:p>
+      <w:pPr>
+        <w:rPr>
+          <w:rFonts w:ascii="Arial" w:eastAsia="Times New Roman" w:hAnsi="Arial" w:cs="Times New Roman"/>
+          <w:b/>
+          <w:bCs/>
+          <w:color w:val="000000"/>
+          <w:sz w:val="28"/>
+          <w:szCs w:val="28"/>
+          <w:lang w:eastAsia="en-GB"/>
+        </w:rPr>
+      </w:pPr>
+    </w:p>
+    <w:p>
+      <w:pPr>
+        <w:rPr>
+          <w:rFonts w:ascii="Times New Roman" w:eastAsia="Times New Roman" w:hAnsi="Times New Roman" w:cs="Times New Roman"/>
+          <w:color w:val="000000"/>
+          <w:lang w:eastAsia="en-GB"/>
+        </w:rPr>
+      </w:pPr>
+      <w:r>
+        <w:rPr>
+          <w:rFonts w:ascii="Arial" w:eastAsia="Times New Roman" w:hAnsi="Arial" w:cs="Times New Roman"/>
+          <w:b/>
+          <w:bCs/>
+          <w:color w:val="000000"/>
+          <w:sz w:val="28"/>
+          <w:szCs w:val="28"/>
+          <w:lang w:eastAsia="en-GB"/>
+        </w:rPr>
+        <w:lastRenderedPageBreak/>
         <w:t>Build/Code Process</w:t>
       </w:r>
     </w:p>
@@ -1716,115 +1526,6 @@
     </w:p>
     <w:p>
       <w:pPr>
-        <w:ind w:left="360"/>
-        <w:rPr>
-          <w:rFonts w:ascii="Times New Roman" w:eastAsia="Times New Roman" w:hAnsi="Times New Roman" w:cs="Times New Roman"/>
-          <w:lang w:eastAsia="en-GB"/>
-        </w:rPr>
-      </w:pPr>
-    </w:p>
-    <w:p>
-      <w:pPr>
-        <w:ind w:left="360"/>
-        <w:rPr>
-          <w:rFonts w:ascii="Times New Roman" w:eastAsia="Times New Roman" w:hAnsi="Times New Roman" w:cs="Times New Roman"/>
-          <w:lang w:eastAsia="en-GB"/>
-        </w:rPr>
-      </w:pPr>
-    </w:p>
-    <w:p>
-      <w:pPr>
-        <w:ind w:left="360"/>
-        <w:rPr>
-          <w:rFonts w:ascii="Times New Roman" w:eastAsia="Times New Roman" w:hAnsi="Times New Roman" w:cs="Times New Roman"/>
-          <w:lang w:eastAsia="en-GB"/>
-        </w:rPr>
-      </w:pPr>
-    </w:p>
-    <w:p>
-      <w:pPr>
-        <w:ind w:left="360"/>
-        <w:rPr>
-          <w:rFonts w:ascii="Times New Roman" w:eastAsia="Times New Roman" w:hAnsi="Times New Roman" w:cs="Times New Roman"/>
-          <w:lang w:eastAsia="en-GB"/>
-        </w:rPr>
-      </w:pPr>
-    </w:p>
-    <w:p>
-      <w:pPr>
-        <w:ind w:left="360"/>
-        <w:rPr>
-          <w:rFonts w:ascii="Times New Roman" w:eastAsia="Times New Roman" w:hAnsi="Times New Roman" w:cs="Times New Roman"/>
-          <w:lang w:eastAsia="en-GB"/>
-        </w:rPr>
-      </w:pPr>
-    </w:p>
-    <w:p>
-      <w:pPr>
-        <w:ind w:left="360"/>
-        <w:rPr>
-          <w:rFonts w:ascii="Times New Roman" w:eastAsia="Times New Roman" w:hAnsi="Times New Roman" w:cs="Times New Roman"/>
-          <w:lang w:eastAsia="en-GB"/>
-        </w:rPr>
-      </w:pPr>
-    </w:p>
-    <w:p>
-      <w:pPr>
-        <w:ind w:left="360"/>
-        <w:rPr>
-          <w:rFonts w:ascii="Times New Roman" w:eastAsia="Times New Roman" w:hAnsi="Times New Roman" w:cs="Times New Roman"/>
-          <w:lang w:eastAsia="en-GB"/>
-        </w:rPr>
-      </w:pPr>
-    </w:p>
-    <w:p>
-      <w:pPr>
-        <w:ind w:left="360"/>
-        <w:rPr>
-          <w:rFonts w:ascii="Times New Roman" w:eastAsia="Times New Roman" w:hAnsi="Times New Roman" w:cs="Times New Roman"/>
-          <w:lang w:eastAsia="en-GB"/>
-        </w:rPr>
-      </w:pPr>
-    </w:p>
-    <w:p>
-      <w:pPr>
-        <w:ind w:left="360"/>
-        <w:rPr>
-          <w:rFonts w:ascii="Times New Roman" w:eastAsia="Times New Roman" w:hAnsi="Times New Roman" w:cs="Times New Roman"/>
-          <w:lang w:eastAsia="en-GB"/>
-        </w:rPr>
-      </w:pPr>
-    </w:p>
-    <w:p>
-      <w:pPr>
-        <w:ind w:left="360"/>
-        <w:rPr>
-          <w:rFonts w:ascii="Times New Roman" w:eastAsia="Times New Roman" w:hAnsi="Times New Roman" w:cs="Times New Roman"/>
-          <w:lang w:eastAsia="en-GB"/>
-        </w:rPr>
-      </w:pPr>
-    </w:p>
-    <w:p>
-      <w:pPr>
-        <w:ind w:left="360"/>
-        <w:rPr>
-          <w:rFonts w:ascii="Times New Roman" w:eastAsia="Times New Roman" w:hAnsi="Times New Roman" w:cs="Times New Roman"/>
-          <w:lang w:eastAsia="en-GB"/>
-        </w:rPr>
-      </w:pPr>
-    </w:p>
-    <w:p>
-      <w:pPr>
-        <w:ind w:left="360"/>
-        <w:rPr>
-          <w:rFonts w:ascii="Times New Roman" w:eastAsia="Times New Roman" w:hAnsi="Times New Roman" w:cs="Times New Roman"/>
-          <w:lang w:eastAsia="en-GB"/>
-        </w:rPr>
-      </w:pPr>
-    </w:p>
-    <w:p>
-      <w:pPr>
-        <w:ind w:left="360"/>
         <w:rPr>
           <w:rFonts w:ascii="Times New Roman" w:eastAsia="Times New Roman" w:hAnsi="Times New Roman" w:cs="Times New Roman"/>
           <w:lang w:eastAsia="en-GB"/>
@@ -1845,7 +1546,6 @@
           <w:rFonts w:ascii="Times New Roman" w:eastAsia="Times New Roman" w:hAnsi="Times New Roman" w:cs="Times New Roman"/>
           <w:lang w:eastAsia="en-GB"/>
         </w:rPr>
-        <w:lastRenderedPageBreak/>
         <w:t>createGrid</w:t>
       </w:r>
       <w:proofErr w:type="spellEnd"/>
@@ -1896,7 +1596,7 @@
                     <pic:cNvPicPr/>
                   </pic:nvPicPr>
                   <pic:blipFill>
-                    <a:blip r:embed="rId6" cstate="print">
+                    <a:blip r:embed="rId7" cstate="print">
                       <a:extLst>
                         <a:ext uri="{28A0092B-C50C-407E-A947-70E740481C1C}">
                           <a14:useLocalDpi xmlns:a14="http://schemas.microsoft.com/office/drawing/2010/main" val="0"/>
@@ -2220,34 +1920,6 @@
     </w:p>
     <w:p>
       <w:pPr>
-        <w:ind w:left="360"/>
-        <w:rPr>
-          <w:rFonts w:ascii="Times New Roman" w:eastAsia="Times New Roman" w:hAnsi="Times New Roman" w:cs="Times New Roman"/>
-          <w:lang w:eastAsia="en-GB"/>
-        </w:rPr>
-      </w:pPr>
-    </w:p>
-    <w:p>
-      <w:pPr>
-        <w:ind w:left="360"/>
-        <w:rPr>
-          <w:rFonts w:ascii="Times New Roman" w:eastAsia="Times New Roman" w:hAnsi="Times New Roman" w:cs="Times New Roman"/>
-          <w:lang w:eastAsia="en-GB"/>
-        </w:rPr>
-      </w:pPr>
-    </w:p>
-    <w:p>
-      <w:pPr>
-        <w:ind w:left="360"/>
-        <w:rPr>
-          <w:rFonts w:ascii="Times New Roman" w:eastAsia="Times New Roman" w:hAnsi="Times New Roman" w:cs="Times New Roman"/>
-          <w:lang w:eastAsia="en-GB"/>
-        </w:rPr>
-      </w:pPr>
-    </w:p>
-    <w:p>
-      <w:pPr>
-        <w:ind w:left="360"/>
         <w:rPr>
           <w:rFonts w:ascii="Times New Roman" w:eastAsia="Times New Roman" w:hAnsi="Times New Roman" w:cs="Times New Roman"/>
           <w:lang w:eastAsia="en-GB"/>
@@ -2508,6 +2180,7 @@
           <w:rFonts w:ascii="Times New Roman" w:eastAsia="Times New Roman" w:hAnsi="Times New Roman" w:cs="Times New Roman"/>
           <w:lang w:eastAsia="en-GB"/>
         </w:rPr>
+        <w:lastRenderedPageBreak/>
         <w:t>If flags are on, if the tile clicked is a flag it turn</w:t>
       </w:r>
       <w:r>
@@ -2753,31 +2426,12 @@
           <w:lang w:eastAsia="en-GB"/>
         </w:rPr>
       </w:pPr>
-    </w:p>
-    <w:p>
-      <w:pPr>
-        <w:ind w:left="360"/>
-        <w:rPr>
-          <w:rFonts w:ascii="Times New Roman" w:eastAsia="Times New Roman" w:hAnsi="Times New Roman" w:cs="Times New Roman"/>
-          <w:lang w:eastAsia="en-GB"/>
-        </w:rPr>
-      </w:pPr>
-    </w:p>
-    <w:p>
-      <w:pPr>
-        <w:ind w:left="360"/>
-        <w:rPr>
-          <w:rFonts w:ascii="Times New Roman" w:eastAsia="Times New Roman" w:hAnsi="Times New Roman" w:cs="Times New Roman"/>
-          <w:lang w:eastAsia="en-GB"/>
-        </w:rPr>
-      </w:pPr>
       <w:proofErr w:type="spellStart"/>
       <w:r>
         <w:rPr>
           <w:rFonts w:ascii="Times New Roman" w:eastAsia="Times New Roman" w:hAnsi="Times New Roman" w:cs="Times New Roman"/>
           <w:lang w:eastAsia="en-GB"/>
         </w:rPr>
-        <w:lastRenderedPageBreak/>
         <w:t>createMines</w:t>
       </w:r>
       <w:proofErr w:type="spellEnd"/>
@@ -3020,7 +2674,7 @@
                     <pic:cNvPicPr/>
                   </pic:nvPicPr>
                   <pic:blipFill>
-                    <a:blip r:embed="rId7">
+                    <a:blip r:embed="rId8">
                       <a:extLst>
                         <a:ext uri="{28A0092B-C50C-407E-A947-70E740481C1C}">
                           <a14:useLocalDpi xmlns:a14="http://schemas.microsoft.com/office/drawing/2010/main" val="0"/>
@@ -3153,8 +2807,8 @@
           <w:lang w:eastAsia="en-GB"/>
         </w:rPr>
         <w:drawing>
-          <wp:inline distT="0" distB="0" distL="0" distR="0" wp14:anchorId="7A1A8474" wp14:editId="632C5FC9">
-            <wp:extent cx="5181600" cy="3251200"/>
+          <wp:inline distT="0" distB="0" distL="0" distR="0" wp14:anchorId="7A1A8474" wp14:editId="50DAF3F7">
+            <wp:extent cx="4076700" cy="2557929"/>
             <wp:effectExtent l="0" t="0" r="0" b="0"/>
             <wp:docPr id="5" name="Picture 5" descr="Text&#10;&#10;Description automatically generated"/>
             <wp:cNvGraphicFramePr>
@@ -3168,7 +2822,7 @@
                     <pic:cNvPicPr/>
                   </pic:nvPicPr>
                   <pic:blipFill>
-                    <a:blip r:embed="rId8">
+                    <a:blip r:embed="rId9">
                       <a:extLst>
                         <a:ext uri="{28A0092B-C50C-407E-A947-70E740481C1C}">
                           <a14:useLocalDpi xmlns:a14="http://schemas.microsoft.com/office/drawing/2010/main" val="0"/>
@@ -3182,7 +2836,7 @@
                   <pic:spPr>
                     <a:xfrm>
                       <a:off x="0" y="0"/>
-                      <a:ext cx="5181600" cy="3251200"/>
+                      <a:ext cx="4091802" cy="2567405"/>
                     </a:xfrm>
                     <a:prstGeom prst="rect">
                       <a:avLst/>
@@ -3212,11 +2866,21 @@
           <w:lang w:eastAsia="en-GB"/>
         </w:rPr>
       </w:pPr>
-      <w:r>
-        <w:rPr>
-          <w:rFonts w:ascii="Times New Roman" w:eastAsia="Times New Roman" w:hAnsi="Times New Roman" w:cs="Times New Roman"/>
-          <w:lang w:eastAsia="en-GB"/>
-        </w:rPr>
+    </w:p>
+    <w:p>
+      <w:pPr>
+        <w:ind w:left="360"/>
+        <w:rPr>
+          <w:rFonts w:ascii="Times New Roman" w:eastAsia="Times New Roman" w:hAnsi="Times New Roman" w:cs="Times New Roman"/>
+          <w:lang w:eastAsia="en-GB"/>
+        </w:rPr>
+      </w:pPr>
+      <w:r>
+        <w:rPr>
+          <w:rFonts w:ascii="Times New Roman" w:eastAsia="Times New Roman" w:hAnsi="Times New Roman" w:cs="Times New Roman"/>
+          <w:lang w:eastAsia="en-GB"/>
+        </w:rPr>
+        <w:lastRenderedPageBreak/>
         <w:t xml:space="preserve">I then used a filter to make sure only coordinates within our grid were accepted (preventing </w:t>
       </w:r>
       <w:r>
@@ -3408,7 +3072,7 @@
                     <pic:cNvPicPr/>
                   </pic:nvPicPr>
                   <pic:blipFill>
-                    <a:blip r:embed="rId9" cstate="print">
+                    <a:blip r:embed="rId10" cstate="print">
                       <a:extLst>
                         <a:ext uri="{28A0092B-C50C-407E-A947-70E740481C1C}">
                           <a14:useLocalDpi xmlns:a14="http://schemas.microsoft.com/office/drawing/2010/main" val="0"/>
@@ -3555,6 +3219,7 @@
           <w:color w:val="000000"/>
           <w:lang w:eastAsia="en-GB"/>
         </w:rPr>
+        <w:lastRenderedPageBreak/>
         <w:drawing>
           <wp:inline distT="0" distB="0" distL="0" distR="0" wp14:anchorId="0F366B9A" wp14:editId="1D918B50">
             <wp:extent cx="3286754" cy="4000500"/>
@@ -3571,7 +3236,7 @@
                     <pic:cNvPicPr/>
                   </pic:nvPicPr>
                   <pic:blipFill>
-                    <a:blip r:embed="rId10">
+                    <a:blip r:embed="rId11">
                       <a:extLst>
                         <a:ext uri="{28A0092B-C50C-407E-A947-70E740481C1C}">
                           <a14:useLocalDpi xmlns:a14="http://schemas.microsoft.com/office/drawing/2010/main" val="0"/>
@@ -4233,7 +3898,6 @@
           <w:szCs w:val="28"/>
           <w:lang w:eastAsia="en-GB"/>
         </w:rPr>
-        <w:lastRenderedPageBreak/>
         <w:t>Future Improvements</w:t>
       </w:r>
     </w:p>

</xml_diff>